<commit_message>
feat: implement dynamic DOCX template selection for project proposals
Add PhpOffice/PhpWord integration in documents.php for filling DOCX templates based on user department
Update create-document.js to collect department data and submit documents via API
Add "Create Document" button in create-document.php for seamless template filling and workflow initiation
Map departments to specific template files in assets/templates/Project Proposals/
Ensure filled DOCX is saved and linked in document records for approval flow
</commit_message>
<xml_diff>
--- a/assets/templates/Project Proposals/College of Arts, Social Sciences, and Education (Project Proposal).docx
+++ b/assets/templates/Project Proposals/College of Arts, Social Sciences, and Education (Project Proposal).docx
@@ -1,6 +1,6 @@
 
 <file path=word/document.xml><?xml version="1.0" encoding="utf-8"?>
-<w:document xmlns:wpc="http://schemas.microsoft.com/office/word/2010/wordprocessingCanvas" xmlns:cx="http://schemas.microsoft.com/office/drawing/2014/chartex" xmlns:cx1="http://schemas.microsoft.com/office/drawing/2015/9/8/chartex" xmlns:cx2="http://schemas.microsoft.com/office/drawing/2015/10/21/chartex" xmlns:cx3="http://schemas.microsoft.com/office/drawing/2016/5/9/chartex" xmlns:cx4="http://schemas.microsoft.com/office/drawing/2016/5/10/chartex" xmlns:cx5="http://schemas.microsoft.com/office/drawing/2016/5/11/chartex" xmlns:cx6="http://schemas.microsoft.com/office/drawing/2016/5/12/chartex" xmlns:cx7="http://schemas.microsoft.com/office/drawing/2016/5/13/chartex" xmlns:cx8="http://schemas.microsoft.com/office/drawing/2016/5/14/chartex" xmlns:mc="http://schemas.openxmlformats.org/markup-compatibility/2006" xmlns:aink="http://schemas.microsoft.com/office/drawing/2016/ink" xmlns:am3d="http://schemas.microsoft.com/office/drawing/2017/model3d" xmlns:o="urn:schemas-microsoft-com:office:office" xmlns:r="http://schemas.openxmlformats.org/officeDocument/2006/relationships" xmlns:m="http://schemas.openxmlformats.org/officeDocument/2006/math" xmlns:v="urn:schemas-microsoft-com:vml" xmlns:wp14="http://schemas.microsoft.com/office/word/2010/wordprocessingDrawing" xmlns:wp="http://schemas.openxmlformats.org/drawingml/2006/wordprocessingDrawing" xmlns:w10="urn:schemas-microsoft-com:office:word" xmlns:w="http://schemas.openxmlformats.org/wordprocessingml/2006/main" xmlns:w14="http://schemas.microsoft.com/office/word/2010/wordml" xmlns:w15="http://schemas.microsoft.com/office/word/2012/wordml" xmlns:w16cex="http://schemas.microsoft.com/office/word/2018/wordml/cex" xmlns:w16cid="http://schemas.microsoft.com/office/word/2016/wordml/cid" xmlns:w16="http://schemas.microsoft.com/office/word/2018/wordml" xmlns:w16sdtdh="http://schemas.microsoft.com/office/word/2020/wordml/sdtdatahash" xmlns:w16se="http://schemas.microsoft.com/office/word/2015/wordml/symex" xmlns:wpg="http://schemas.microsoft.com/office/word/2010/wordprocessingGroup" xmlns:wpi="http://schemas.microsoft.com/office/word/2010/wordprocessingInk" xmlns:wne="http://schemas.microsoft.com/office/word/2006/wordml" xmlns:wps="http://schemas.microsoft.com/office/word/2010/wordprocessingShape" mc:Ignorable="w14 w15 w16se w16cid w16 w16cex w16sdtdh wp14">
+<w:document xmlns:wpc="http://schemas.microsoft.com/office/word/2010/wordprocessingCanvas" xmlns:cx="http://schemas.microsoft.com/office/drawing/2014/chartex" xmlns:cx1="http://schemas.microsoft.com/office/drawing/2015/9/8/chartex" xmlns:cx2="http://schemas.microsoft.com/office/drawing/2015/10/21/chartex" xmlns:cx3="http://schemas.microsoft.com/office/drawing/2016/5/9/chartex" xmlns:cx4="http://schemas.microsoft.com/office/drawing/2016/5/10/chartex" xmlns:cx5="http://schemas.microsoft.com/office/drawing/2016/5/11/chartex" xmlns:cx6="http://schemas.microsoft.com/office/drawing/2016/5/12/chartex" xmlns:cx7="http://schemas.microsoft.com/office/drawing/2016/5/13/chartex" xmlns:cx8="http://schemas.microsoft.com/office/drawing/2016/5/14/chartex" xmlns:mc="http://schemas.openxmlformats.org/markup-compatibility/2006" xmlns:aink="http://schemas.microsoft.com/office/drawing/2016/ink" xmlns:am3d="http://schemas.microsoft.com/office/drawing/2017/model3d" xmlns:o="urn:schemas-microsoft-com:office:office" xmlns:oel="http://schemas.microsoft.com/office/2019/extlst" xmlns:r="http://schemas.openxmlformats.org/officeDocument/2006/relationships" xmlns:m="http://schemas.openxmlformats.org/officeDocument/2006/math" xmlns:v="urn:schemas-microsoft-com:vml" xmlns:wp14="http://schemas.microsoft.com/office/word/2010/wordprocessingDrawing" xmlns:wp="http://schemas.openxmlformats.org/drawingml/2006/wordprocessingDrawing" xmlns:w10="urn:schemas-microsoft-com:office:word" xmlns:w="http://schemas.openxmlformats.org/wordprocessingml/2006/main" xmlns:w14="http://schemas.microsoft.com/office/word/2010/wordml" xmlns:w15="http://schemas.microsoft.com/office/word/2012/wordml" xmlns:w16cex="http://schemas.microsoft.com/office/word/2018/wordml/cex" xmlns:w16cid="http://schemas.microsoft.com/office/word/2016/wordml/cid" xmlns:w16="http://schemas.microsoft.com/office/word/2018/wordml" xmlns:w16du="http://schemas.microsoft.com/office/word/2023/wordml/word16du" xmlns:w16sdtdh="http://schemas.microsoft.com/office/word/2020/wordml/sdtdatahash" xmlns:w16sdtfl="http://schemas.microsoft.com/office/word/2024/wordml/sdtformatlock" xmlns:w16se="http://schemas.microsoft.com/office/word/2015/wordml/symex" xmlns:wpg="http://schemas.microsoft.com/office/word/2010/wordprocessingGroup" xmlns:wpi="http://schemas.microsoft.com/office/word/2010/wordprocessingInk" xmlns:wne="http://schemas.microsoft.com/office/word/2006/wordml" xmlns:wps="http://schemas.microsoft.com/office/word/2010/wordprocessingShape" mc:Ignorable="w14 w15 w16se w16cid w16 w16cex w16sdtdh w16sdtfl w16du wp14">
   <w:body>
     <w:p>
       <w:pPr>
@@ -33,23 +33,24 @@
           <w:b/>
           <w:u w:val="single"/>
         </w:rPr>
-        <w:t>&lt;Date&gt;</w:t>
-      </w:r>
+        <w:t>${date}</w:t>
+      </w:r>
+    </w:p>
+    <w:p>
+      <w:pPr>
+        <w:jc w:val="center"/>
+        <w:rPr>
+          <w:rFonts w:ascii="Times New Roman" w:eastAsia="Times New Roman" w:hAnsi="Times New Roman" w:cs="Times New Roman"/>
+          <w:b/>
+          <w:u w:val="single"/>
+        </w:rPr>
+      </w:pPr>
     </w:p>
     <w:tbl>
       <w:tblPr>
         <w:tblW w:w="8657" w:type="dxa"/>
-        <w:tblInd w:w="-431" w:type="dxa"/>
-        <w:tblBorders>
-          <w:top w:val="nil"/>
-          <w:left w:val="nil"/>
-          <w:bottom w:val="nil"/>
-          <w:right w:val="nil"/>
-          <w:insideH w:val="nil"/>
-          <w:insideV w:val="nil"/>
-        </w:tblBorders>
         <w:tblLayout w:type="fixed"/>
-        <w:tblLook w:val="0400" w:firstRow="0" w:lastRow="0" w:firstColumn="0" w:lastColumn="0" w:noHBand="0" w:noVBand="1"/>
+        <w:tblLook w:val="04A0" w:firstRow="1" w:lastRow="0" w:firstColumn="1" w:lastColumn="0" w:noHBand="0" w:noVBand="1"/>
       </w:tblPr>
       <w:tblGrid>
         <w:gridCol w:w="2846"/>
@@ -66,23 +67,16 @@
           <w:p>
             <w:pPr>
               <w:rPr>
-                <w:rFonts w:ascii="Times New Roman" w:eastAsia="Times New Roman" w:hAnsi="Times New Roman" w:cs="Times New Roman"/>
-                <w:b/>
-              </w:rPr>
-            </w:pPr>
-          </w:p>
-          <w:p>
-            <w:pPr>
-              <w:rPr>
-                <w:rFonts w:ascii="Times New Roman" w:eastAsia="Times New Roman" w:hAnsi="Times New Roman" w:cs="Times New Roman"/>
-                <w:b/>
-                <w:u w:val="single"/>
-              </w:rPr>
-            </w:pPr>
-            <w:r>
-              <w:rPr>
-                <w:rFonts w:ascii="Times New Roman" w:eastAsia="Times New Roman" w:hAnsi="Times New Roman" w:cs="Times New Roman"/>
-                <w:b/>
+                <w:rFonts w:ascii="Times New Roman" w:hAnsi="Times New Roman" w:cs="Times New Roman"/>
+                <w:b/>
+                <w:bCs/>
+              </w:rPr>
+            </w:pPr>
+            <w:r>
+              <w:rPr>
+                <w:rFonts w:ascii="Times New Roman" w:hAnsi="Times New Roman" w:cs="Times New Roman"/>
+                <w:b/>
+                <w:bCs/>
               </w:rPr>
               <w:t>Project Organizer:</w:t>
             </w:r>
@@ -94,17 +88,15 @@
           </w:tcPr>
           <w:p>
             <w:pPr>
-              <w:spacing w:before="240"/>
-              <w:jc w:val="both"/>
-              <w:rPr>
-                <w:rFonts w:ascii="Times New Roman" w:eastAsia="Times New Roman" w:hAnsi="Times New Roman" w:cs="Times New Roman"/>
-              </w:rPr>
-            </w:pPr>
-            <w:r>
-              <w:rPr>
-                <w:rFonts w:ascii="Times New Roman" w:eastAsia="Times New Roman" w:hAnsi="Times New Roman" w:cs="Times New Roman"/>
-              </w:rPr>
-              <w:t>&lt;Name of Project Organizer&gt;</w:t>
+              <w:rPr>
+                <w:rFonts w:ascii="Times New Roman" w:hAnsi="Times New Roman" w:cs="Times New Roman"/>
+              </w:rPr>
+            </w:pPr>
+            <w:r>
+              <w:rPr>
+                <w:rFonts w:ascii="Times New Roman" w:hAnsi="Times New Roman" w:cs="Times New Roman"/>
+              </w:rPr>
+              <w:t>${organizer}</w:t>
             </w:r>
           </w:p>
         </w:tc>
@@ -119,17 +111,17 @@
           </w:tcPr>
           <w:p>
             <w:pPr>
-              <w:spacing w:before="240"/>
-              <w:rPr>
-                <w:rFonts w:ascii="Times New Roman" w:eastAsia="Times New Roman" w:hAnsi="Times New Roman" w:cs="Times New Roman"/>
-                <w:b/>
-                <w:u w:val="single"/>
-              </w:rPr>
-            </w:pPr>
-            <w:r>
-              <w:rPr>
-                <w:rFonts w:ascii="Times New Roman" w:eastAsia="Times New Roman" w:hAnsi="Times New Roman" w:cs="Times New Roman"/>
-                <w:b/>
+              <w:rPr>
+                <w:rFonts w:ascii="Times New Roman" w:hAnsi="Times New Roman" w:cs="Times New Roman"/>
+                <w:b/>
+                <w:bCs/>
+              </w:rPr>
+            </w:pPr>
+            <w:r>
+              <w:rPr>
+                <w:rFonts w:ascii="Times New Roman" w:hAnsi="Times New Roman" w:cs="Times New Roman"/>
+                <w:b/>
+                <w:bCs/>
               </w:rPr>
               <w:t>Support:</w:t>
             </w:r>
@@ -141,17 +133,15 @@
           </w:tcPr>
           <w:p>
             <w:pPr>
-              <w:spacing w:before="240"/>
-              <w:jc w:val="both"/>
-              <w:rPr>
-                <w:rFonts w:ascii="Times New Roman" w:eastAsia="Times New Roman" w:hAnsi="Times New Roman" w:cs="Times New Roman"/>
-              </w:rPr>
-            </w:pPr>
-            <w:r>
-              <w:rPr>
-                <w:rFonts w:ascii="Times New Roman" w:eastAsia="Times New Roman" w:hAnsi="Times New Roman" w:cs="Times New Roman"/>
-              </w:rPr>
-              <w:t xml:space="preserve">&lt;Name of the support&gt; </w:t>
+              <w:rPr>
+                <w:rFonts w:ascii="Times New Roman" w:hAnsi="Times New Roman" w:cs="Times New Roman"/>
+              </w:rPr>
+            </w:pPr>
+            <w:r>
+              <w:rPr>
+                <w:rFonts w:ascii="Times New Roman" w:hAnsi="Times New Roman" w:cs="Times New Roman"/>
+              </w:rPr>
+              <w:t>${department}</w:t>
             </w:r>
           </w:p>
         </w:tc>
@@ -166,17 +156,17 @@
           </w:tcPr>
           <w:p>
             <w:pPr>
-              <w:spacing w:before="240"/>
-              <w:rPr>
-                <w:rFonts w:ascii="Times New Roman" w:eastAsia="Times New Roman" w:hAnsi="Times New Roman" w:cs="Times New Roman"/>
-                <w:b/>
-                <w:u w:val="single"/>
-              </w:rPr>
-            </w:pPr>
-            <w:r>
-              <w:rPr>
-                <w:rFonts w:ascii="Times New Roman" w:eastAsia="Times New Roman" w:hAnsi="Times New Roman" w:cs="Times New Roman"/>
-                <w:b/>
+              <w:rPr>
+                <w:rFonts w:ascii="Times New Roman" w:hAnsi="Times New Roman" w:cs="Times New Roman"/>
+                <w:b/>
+                <w:bCs/>
+              </w:rPr>
+            </w:pPr>
+            <w:r>
+              <w:rPr>
+                <w:rFonts w:ascii="Times New Roman" w:hAnsi="Times New Roman" w:cs="Times New Roman"/>
+                <w:b/>
+                <w:bCs/>
               </w:rPr>
               <w:t>Project Title:</w:t>
             </w:r>
@@ -188,17 +178,15 @@
           </w:tcPr>
           <w:p>
             <w:pPr>
-              <w:spacing w:before="240" w:line="360" w:lineRule="auto"/>
-              <w:jc w:val="both"/>
-              <w:rPr>
-                <w:rFonts w:ascii="Times New Roman" w:eastAsia="Times New Roman" w:hAnsi="Times New Roman" w:cs="Times New Roman"/>
-              </w:rPr>
-            </w:pPr>
-            <w:r>
-              <w:rPr>
-                <w:rFonts w:ascii="Times New Roman" w:eastAsia="Times New Roman" w:hAnsi="Times New Roman" w:cs="Times New Roman"/>
-              </w:rPr>
-              <w:t>&lt;Title of the project&gt;</w:t>
+              <w:rPr>
+                <w:rFonts w:ascii="Times New Roman" w:hAnsi="Times New Roman" w:cs="Times New Roman"/>
+              </w:rPr>
+            </w:pPr>
+            <w:r>
+              <w:rPr>
+                <w:rFonts w:ascii="Times New Roman" w:hAnsi="Times New Roman" w:cs="Times New Roman"/>
+              </w:rPr>
+              <w:t>${title}</w:t>
             </w:r>
           </w:p>
         </w:tc>
@@ -213,17 +201,17 @@
           </w:tcPr>
           <w:p>
             <w:pPr>
-              <w:spacing w:before="240"/>
-              <w:rPr>
-                <w:rFonts w:ascii="Times New Roman" w:eastAsia="Times New Roman" w:hAnsi="Times New Roman" w:cs="Times New Roman"/>
-                <w:b/>
-                <w:u w:val="single"/>
-              </w:rPr>
-            </w:pPr>
-            <w:r>
-              <w:rPr>
-                <w:rFonts w:ascii="Times New Roman" w:eastAsia="Times New Roman" w:hAnsi="Times New Roman" w:cs="Times New Roman"/>
-                <w:b/>
+              <w:rPr>
+                <w:rFonts w:ascii="Times New Roman" w:hAnsi="Times New Roman" w:cs="Times New Roman"/>
+                <w:b/>
+                <w:bCs/>
+              </w:rPr>
+            </w:pPr>
+            <w:r>
+              <w:rPr>
+                <w:rFonts w:ascii="Times New Roman" w:hAnsi="Times New Roman" w:cs="Times New Roman"/>
+                <w:b/>
+                <w:bCs/>
               </w:rPr>
               <w:t>Lead Facilitator:</w:t>
             </w:r>
@@ -235,17 +223,15 @@
           </w:tcPr>
           <w:p>
             <w:pPr>
-              <w:spacing w:before="240"/>
-              <w:jc w:val="both"/>
-              <w:rPr>
-                <w:rFonts w:ascii="Times New Roman" w:eastAsia="Times New Roman" w:hAnsi="Times New Roman" w:cs="Times New Roman"/>
-              </w:rPr>
-            </w:pPr>
-            <w:r>
-              <w:rPr>
-                <w:rFonts w:ascii="Times New Roman" w:eastAsia="Times New Roman" w:hAnsi="Times New Roman" w:cs="Times New Roman"/>
-              </w:rPr>
-              <w:t>&lt;Lead Facilitator&gt;</w:t>
+              <w:rPr>
+                <w:rFonts w:ascii="Times New Roman" w:hAnsi="Times New Roman" w:cs="Times New Roman"/>
+              </w:rPr>
+            </w:pPr>
+            <w:r>
+              <w:rPr>
+                <w:rFonts w:ascii="Times New Roman" w:hAnsi="Times New Roman" w:cs="Times New Roman"/>
+              </w:rPr>
+              <w:t>${lead}</w:t>
             </w:r>
           </w:p>
         </w:tc>
@@ -260,17 +246,17 @@
           </w:tcPr>
           <w:p>
             <w:pPr>
-              <w:spacing w:before="240"/>
-              <w:rPr>
-                <w:rFonts w:ascii="Times New Roman" w:eastAsia="Times New Roman" w:hAnsi="Times New Roman" w:cs="Times New Roman"/>
-                <w:b/>
-                <w:u w:val="single"/>
-              </w:rPr>
-            </w:pPr>
-            <w:r>
-              <w:rPr>
-                <w:rFonts w:ascii="Times New Roman" w:eastAsia="Times New Roman" w:hAnsi="Times New Roman" w:cs="Times New Roman"/>
-                <w:b/>
+              <w:rPr>
+                <w:rFonts w:ascii="Times New Roman" w:hAnsi="Times New Roman" w:cs="Times New Roman"/>
+                <w:b/>
+                <w:bCs/>
+              </w:rPr>
+            </w:pPr>
+            <w:r>
+              <w:rPr>
+                <w:rFonts w:ascii="Times New Roman" w:hAnsi="Times New Roman" w:cs="Times New Roman"/>
+                <w:b/>
+                <w:bCs/>
               </w:rPr>
               <w:t>Rationale:</w:t>
             </w:r>
@@ -282,17 +268,15 @@
           </w:tcPr>
           <w:p>
             <w:pPr>
-              <w:spacing w:before="240" w:line="360" w:lineRule="auto"/>
-              <w:jc w:val="both"/>
-              <w:rPr>
-                <w:rFonts w:ascii="Times New Roman" w:eastAsia="Times New Roman" w:hAnsi="Times New Roman" w:cs="Times New Roman"/>
-              </w:rPr>
-            </w:pPr>
-            <w:r>
-              <w:rPr>
-                <w:rFonts w:ascii="Times New Roman" w:eastAsia="Times New Roman" w:hAnsi="Times New Roman" w:cs="Times New Roman"/>
-              </w:rPr>
-              <w:t>&lt;Body of the rationale&gt;</w:t>
+              <w:rPr>
+                <w:rFonts w:ascii="Times New Roman" w:hAnsi="Times New Roman" w:cs="Times New Roman"/>
+              </w:rPr>
+            </w:pPr>
+            <w:r>
+              <w:rPr>
+                <w:rFonts w:ascii="Times New Roman" w:hAnsi="Times New Roman" w:cs="Times New Roman"/>
+              </w:rPr>
+              <w:t>${rationale}</w:t>
             </w:r>
           </w:p>
         </w:tc>
@@ -307,17 +291,17 @@
           </w:tcPr>
           <w:p>
             <w:pPr>
-              <w:spacing w:before="240"/>
-              <w:rPr>
-                <w:rFonts w:ascii="Times New Roman" w:eastAsia="Times New Roman" w:hAnsi="Times New Roman" w:cs="Times New Roman"/>
-                <w:b/>
-                <w:u w:val="single"/>
-              </w:rPr>
-            </w:pPr>
-            <w:r>
-              <w:rPr>
-                <w:rFonts w:ascii="Times New Roman" w:eastAsia="Times New Roman" w:hAnsi="Times New Roman" w:cs="Times New Roman"/>
-                <w:b/>
+              <w:rPr>
+                <w:rFonts w:ascii="Times New Roman" w:hAnsi="Times New Roman" w:cs="Times New Roman"/>
+                <w:b/>
+                <w:bCs/>
+              </w:rPr>
+            </w:pPr>
+            <w:r>
+              <w:rPr>
+                <w:rFonts w:ascii="Times New Roman" w:hAnsi="Times New Roman" w:cs="Times New Roman"/>
+                <w:b/>
+                <w:bCs/>
               </w:rPr>
               <w:t>Objectives:</w:t>
             </w:r>
@@ -329,173 +313,16 @@
           </w:tcPr>
           <w:p>
             <w:pPr>
-              <w:numPr>
-                <w:ilvl w:val="0"/>
-                <w:numId w:val="1"/>
-              </w:numPr>
-              <w:pBdr>
-                <w:top w:val="nil"/>
-                <w:left w:val="nil"/>
-                <w:bottom w:val="nil"/>
-                <w:right w:val="nil"/>
-                <w:between w:val="nil"/>
-              </w:pBdr>
-              <w:spacing w:after="0" w:line="360" w:lineRule="auto"/>
-              <w:jc w:val="both"/>
-              <w:rPr>
-                <w:color w:val="000000"/>
-              </w:rPr>
-            </w:pPr>
-            <w:r>
-              <w:rPr>
-                <w:rFonts w:ascii="Times New Roman" w:eastAsia="Times New Roman" w:hAnsi="Times New Roman" w:cs="Times New Roman"/>
-                <w:color w:val="000000"/>
-              </w:rPr>
-              <w:t>&lt;1</w:t>
-            </w:r>
-            <w:r>
-              <w:rPr>
-                <w:rFonts w:ascii="Times New Roman" w:eastAsia="Times New Roman" w:hAnsi="Times New Roman" w:cs="Times New Roman"/>
-                <w:color w:val="000000"/>
-                <w:vertAlign w:val="superscript"/>
-              </w:rPr>
-              <w:t>st</w:t>
-            </w:r>
-            <w:r>
-              <w:rPr>
-                <w:rFonts w:ascii="Times New Roman" w:eastAsia="Times New Roman" w:hAnsi="Times New Roman" w:cs="Times New Roman"/>
-                <w:color w:val="000000"/>
-              </w:rPr>
-              <w:t xml:space="preserve"> Body of the Objective/s&gt;</w:t>
-            </w:r>
-          </w:p>
-          <w:p>
-            <w:pPr>
-              <w:numPr>
-                <w:ilvl w:val="0"/>
-                <w:numId w:val="1"/>
-              </w:numPr>
-              <w:pBdr>
-                <w:top w:val="nil"/>
-                <w:left w:val="nil"/>
-                <w:bottom w:val="nil"/>
-                <w:right w:val="nil"/>
-                <w:between w:val="nil"/>
-              </w:pBdr>
-              <w:spacing w:after="0" w:line="360" w:lineRule="auto"/>
-              <w:jc w:val="both"/>
-              <w:rPr>
-                <w:color w:val="000000"/>
-              </w:rPr>
-            </w:pPr>
-            <w:r>
-              <w:rPr>
-                <w:rFonts w:ascii="Times New Roman" w:eastAsia="Times New Roman" w:hAnsi="Times New Roman" w:cs="Times New Roman"/>
-                <w:color w:val="000000"/>
-              </w:rPr>
-              <w:t>&lt;2</w:t>
-            </w:r>
-            <w:r>
-              <w:rPr>
-                <w:rFonts w:ascii="Times New Roman" w:eastAsia="Times New Roman" w:hAnsi="Times New Roman" w:cs="Times New Roman"/>
-                <w:color w:val="000000"/>
-                <w:vertAlign w:val="superscript"/>
-              </w:rPr>
-              <w:t>nd</w:t>
-            </w:r>
-            <w:r>
-              <w:rPr>
-                <w:rFonts w:ascii="Times New Roman" w:eastAsia="Times New Roman" w:hAnsi="Times New Roman" w:cs="Times New Roman"/>
-                <w:color w:val="000000"/>
-              </w:rPr>
-              <w:t xml:space="preserve"> Body of the Objective/s&gt;</w:t>
-            </w:r>
-          </w:p>
-          <w:p>
-            <w:pPr>
-              <w:numPr>
-                <w:ilvl w:val="0"/>
-                <w:numId w:val="1"/>
-              </w:numPr>
-              <w:pBdr>
-                <w:top w:val="nil"/>
-                <w:left w:val="nil"/>
-                <w:bottom w:val="nil"/>
-                <w:right w:val="nil"/>
-                <w:between w:val="nil"/>
-              </w:pBdr>
-              <w:spacing w:after="0" w:line="360" w:lineRule="auto"/>
-              <w:jc w:val="both"/>
-              <w:rPr>
-                <w:color w:val="000000"/>
-              </w:rPr>
-            </w:pPr>
-            <w:r>
-              <w:rPr>
-                <w:rFonts w:ascii="Times New Roman" w:eastAsia="Times New Roman" w:hAnsi="Times New Roman" w:cs="Times New Roman"/>
-                <w:color w:val="000000"/>
-              </w:rPr>
-              <w:t>&lt;3</w:t>
-            </w:r>
-            <w:r>
-              <w:rPr>
-                <w:rFonts w:ascii="Times New Roman" w:eastAsia="Times New Roman" w:hAnsi="Times New Roman" w:cs="Times New Roman"/>
-                <w:color w:val="000000"/>
-                <w:vertAlign w:val="superscript"/>
-              </w:rPr>
-              <w:t>rd</w:t>
-            </w:r>
-            <w:r>
-              <w:rPr>
-                <w:rFonts w:ascii="Times New Roman" w:eastAsia="Times New Roman" w:hAnsi="Times New Roman" w:cs="Times New Roman"/>
-                <w:color w:val="000000"/>
-              </w:rPr>
-              <w:t xml:space="preserve"> Body of the Objective/s&gt;</w:t>
-            </w:r>
-          </w:p>
-          <w:p>
-            <w:pPr>
-              <w:numPr>
-                <w:ilvl w:val="0"/>
-                <w:numId w:val="1"/>
-              </w:numPr>
-              <w:pBdr>
-                <w:top w:val="nil"/>
-                <w:left w:val="nil"/>
-                <w:bottom w:val="nil"/>
-                <w:right w:val="nil"/>
-                <w:between w:val="nil"/>
-              </w:pBdr>
-              <w:spacing w:after="0" w:line="360" w:lineRule="auto"/>
-              <w:jc w:val="both"/>
-              <w:rPr>
-                <w:color w:val="000000"/>
-              </w:rPr>
-            </w:pPr>
-            <w:r>
-              <w:rPr>
-                <w:rFonts w:ascii="Times New Roman" w:eastAsia="Times New Roman" w:hAnsi="Times New Roman" w:cs="Times New Roman"/>
-                <w:color w:val="000000"/>
-              </w:rPr>
-              <w:t>….</w:t>
-            </w:r>
-          </w:p>
-          <w:p>
-            <w:pPr>
-              <w:pBdr>
-                <w:top w:val="nil"/>
-                <w:left w:val="nil"/>
-                <w:bottom w:val="nil"/>
-                <w:right w:val="nil"/>
-                <w:between w:val="nil"/>
-              </w:pBdr>
-              <w:spacing w:line="360" w:lineRule="auto"/>
-              <w:ind w:left="360"/>
-              <w:jc w:val="both"/>
-              <w:rPr>
-                <w:color w:val="000000"/>
-              </w:rPr>
-            </w:pPr>
+              <w:rPr>
+                <w:rFonts w:ascii="Times New Roman" w:hAnsi="Times New Roman" w:cs="Times New Roman"/>
+              </w:rPr>
+            </w:pPr>
+            <w:r>
+              <w:rPr>
+                <w:rFonts w:ascii="Times New Roman" w:hAnsi="Times New Roman" w:cs="Times New Roman"/>
+              </w:rPr>
+              <w:t>${objectives}</w:t>
+            </w:r>
           </w:p>
         </w:tc>
       </w:tr>
@@ -509,16 +336,17 @@
           </w:tcPr>
           <w:p>
             <w:pPr>
-              <w:spacing w:before="240"/>
-              <w:rPr>
-                <w:rFonts w:ascii="Times New Roman" w:eastAsia="Times New Roman" w:hAnsi="Times New Roman" w:cs="Times New Roman"/>
-                <w:b/>
-              </w:rPr>
-            </w:pPr>
-            <w:r>
-              <w:rPr>
-                <w:rFonts w:ascii="Times New Roman" w:eastAsia="Times New Roman" w:hAnsi="Times New Roman" w:cs="Times New Roman"/>
-                <w:b/>
+              <w:rPr>
+                <w:rFonts w:ascii="Times New Roman" w:hAnsi="Times New Roman" w:cs="Times New Roman"/>
+                <w:b/>
+                <w:bCs/>
+              </w:rPr>
+            </w:pPr>
+            <w:r>
+              <w:rPr>
+                <w:rFonts w:ascii="Times New Roman" w:hAnsi="Times New Roman" w:cs="Times New Roman"/>
+                <w:b/>
+                <w:bCs/>
               </w:rPr>
               <w:t>Intended Learning Outcomes:</w:t>
             </w:r>
@@ -526,50 +354,63 @@
           <w:p>
             <w:pPr>
               <w:rPr>
-                <w:rFonts w:ascii="Times New Roman" w:eastAsia="Times New Roman" w:hAnsi="Times New Roman" w:cs="Times New Roman"/>
-              </w:rPr>
-            </w:pPr>
-          </w:p>
-          <w:p>
-            <w:pPr>
-              <w:rPr>
-                <w:rFonts w:ascii="Times New Roman" w:eastAsia="Times New Roman" w:hAnsi="Times New Roman" w:cs="Times New Roman"/>
-              </w:rPr>
-            </w:pPr>
-          </w:p>
-          <w:p>
-            <w:pPr>
-              <w:rPr>
-                <w:rFonts w:ascii="Times New Roman" w:eastAsia="Times New Roman" w:hAnsi="Times New Roman" w:cs="Times New Roman"/>
-              </w:rPr>
-            </w:pPr>
-          </w:p>
-          <w:p>
-            <w:pPr>
-              <w:rPr>
-                <w:rFonts w:ascii="Times New Roman" w:eastAsia="Times New Roman" w:hAnsi="Times New Roman" w:cs="Times New Roman"/>
-              </w:rPr>
-            </w:pPr>
-          </w:p>
-          <w:p>
-            <w:pPr>
-              <w:rPr>
-                <w:rFonts w:ascii="Times New Roman" w:eastAsia="Times New Roman" w:hAnsi="Times New Roman" w:cs="Times New Roman"/>
-              </w:rPr>
-            </w:pPr>
-          </w:p>
-          <w:p>
-            <w:pPr>
-              <w:rPr>
-                <w:rFonts w:ascii="Times New Roman" w:eastAsia="Times New Roman" w:hAnsi="Times New Roman" w:cs="Times New Roman"/>
-              </w:rPr>
-            </w:pPr>
-          </w:p>
-          <w:p>
-            <w:pPr>
-              <w:ind w:firstLine="720"/>
-              <w:rPr>
-                <w:rFonts w:ascii="Times New Roman" w:eastAsia="Times New Roman" w:hAnsi="Times New Roman" w:cs="Times New Roman"/>
+                <w:rFonts w:ascii="Times New Roman" w:hAnsi="Times New Roman" w:cs="Times New Roman"/>
+                <w:b/>
+                <w:bCs/>
+              </w:rPr>
+            </w:pPr>
+          </w:p>
+          <w:p>
+            <w:pPr>
+              <w:rPr>
+                <w:rFonts w:ascii="Times New Roman" w:hAnsi="Times New Roman" w:cs="Times New Roman"/>
+                <w:b/>
+                <w:bCs/>
+              </w:rPr>
+            </w:pPr>
+          </w:p>
+          <w:p>
+            <w:pPr>
+              <w:rPr>
+                <w:rFonts w:ascii="Times New Roman" w:hAnsi="Times New Roman" w:cs="Times New Roman"/>
+                <w:b/>
+                <w:bCs/>
+              </w:rPr>
+            </w:pPr>
+          </w:p>
+          <w:p>
+            <w:pPr>
+              <w:rPr>
+                <w:rFonts w:ascii="Times New Roman" w:hAnsi="Times New Roman" w:cs="Times New Roman"/>
+                <w:b/>
+                <w:bCs/>
+              </w:rPr>
+            </w:pPr>
+          </w:p>
+          <w:p>
+            <w:pPr>
+              <w:rPr>
+                <w:rFonts w:ascii="Times New Roman" w:hAnsi="Times New Roman" w:cs="Times New Roman"/>
+                <w:b/>
+                <w:bCs/>
+              </w:rPr>
+            </w:pPr>
+          </w:p>
+          <w:p>
+            <w:pPr>
+              <w:rPr>
+                <w:rFonts w:ascii="Times New Roman" w:hAnsi="Times New Roman" w:cs="Times New Roman"/>
+                <w:b/>
+                <w:bCs/>
+              </w:rPr>
+            </w:pPr>
+          </w:p>
+          <w:p>
+            <w:pPr>
+              <w:rPr>
+                <w:rFonts w:ascii="Times New Roman" w:hAnsi="Times New Roman" w:cs="Times New Roman"/>
+                <w:b/>
+                <w:bCs/>
               </w:rPr>
             </w:pPr>
           </w:p>
@@ -580,154 +421,30 @@
           </w:tcPr>
           <w:p>
             <w:pPr>
-              <w:numPr>
-                <w:ilvl w:val="0"/>
-                <w:numId w:val="2"/>
-              </w:numPr>
-              <w:pBdr>
-                <w:top w:val="nil"/>
-                <w:left w:val="nil"/>
-                <w:bottom w:val="nil"/>
-                <w:right w:val="nil"/>
-                <w:between w:val="nil"/>
-              </w:pBdr>
-              <w:spacing w:after="0" w:line="360" w:lineRule="auto"/>
-              <w:jc w:val="both"/>
-              <w:rPr>
-                <w:color w:val="000000"/>
-              </w:rPr>
-            </w:pPr>
-            <w:r>
-              <w:rPr>
-                <w:rFonts w:ascii="Times New Roman" w:eastAsia="Times New Roman" w:hAnsi="Times New Roman" w:cs="Times New Roman"/>
-                <w:color w:val="000000"/>
-              </w:rPr>
-              <w:t>&lt;1</w:t>
-            </w:r>
-            <w:r>
-              <w:rPr>
-                <w:rFonts w:ascii="Times New Roman" w:eastAsia="Times New Roman" w:hAnsi="Times New Roman" w:cs="Times New Roman"/>
-                <w:color w:val="000000"/>
-                <w:vertAlign w:val="superscript"/>
-              </w:rPr>
-              <w:t>st</w:t>
-            </w:r>
-            <w:r>
-              <w:rPr>
-                <w:rFonts w:ascii="Times New Roman" w:eastAsia="Times New Roman" w:hAnsi="Times New Roman" w:cs="Times New Roman"/>
-                <w:color w:val="000000"/>
-              </w:rPr>
-              <w:t xml:space="preserve"> Body of the Intended Learning Outcomes&gt;</w:t>
-            </w:r>
-          </w:p>
-          <w:p>
-            <w:pPr>
-              <w:numPr>
-                <w:ilvl w:val="0"/>
-                <w:numId w:val="2"/>
-              </w:numPr>
-              <w:pBdr>
-                <w:top w:val="nil"/>
-                <w:left w:val="nil"/>
-                <w:bottom w:val="nil"/>
-                <w:right w:val="nil"/>
-                <w:between w:val="nil"/>
-              </w:pBdr>
-              <w:spacing w:after="0" w:line="360" w:lineRule="auto"/>
-              <w:jc w:val="both"/>
-              <w:rPr>
-                <w:color w:val="000000"/>
-              </w:rPr>
-            </w:pPr>
-            <w:r>
-              <w:rPr>
-                <w:rFonts w:ascii="Times New Roman" w:eastAsia="Times New Roman" w:hAnsi="Times New Roman" w:cs="Times New Roman"/>
-                <w:color w:val="000000"/>
-              </w:rPr>
-              <w:t>&lt;2</w:t>
-            </w:r>
-            <w:r>
-              <w:rPr>
-                <w:rFonts w:ascii="Times New Roman" w:eastAsia="Times New Roman" w:hAnsi="Times New Roman" w:cs="Times New Roman"/>
-                <w:color w:val="000000"/>
-                <w:vertAlign w:val="superscript"/>
-              </w:rPr>
-              <w:t>nd</w:t>
-            </w:r>
-            <w:r>
-              <w:rPr>
-                <w:rFonts w:ascii="Times New Roman" w:eastAsia="Times New Roman" w:hAnsi="Times New Roman" w:cs="Times New Roman"/>
-                <w:color w:val="000000"/>
-              </w:rPr>
-              <w:t xml:space="preserve"> Body of the Intended Learning Outcomes&gt;</w:t>
-            </w:r>
-          </w:p>
-          <w:p>
-            <w:pPr>
-              <w:numPr>
-                <w:ilvl w:val="0"/>
-                <w:numId w:val="2"/>
-              </w:numPr>
-              <w:pBdr>
-                <w:top w:val="nil"/>
-                <w:left w:val="nil"/>
-                <w:bottom w:val="nil"/>
-                <w:right w:val="nil"/>
-                <w:between w:val="nil"/>
-              </w:pBdr>
-              <w:spacing w:after="0" w:line="360" w:lineRule="auto"/>
-              <w:jc w:val="both"/>
-              <w:rPr>
-                <w:color w:val="000000"/>
-              </w:rPr>
-            </w:pPr>
-            <w:r>
-              <w:rPr>
-                <w:rFonts w:ascii="Times New Roman" w:eastAsia="Times New Roman" w:hAnsi="Times New Roman" w:cs="Times New Roman"/>
-                <w:color w:val="000000"/>
-              </w:rPr>
-              <w:t>&lt;3</w:t>
-            </w:r>
-            <w:r>
-              <w:rPr>
-                <w:rFonts w:ascii="Times New Roman" w:eastAsia="Times New Roman" w:hAnsi="Times New Roman" w:cs="Times New Roman"/>
-                <w:color w:val="000000"/>
-                <w:vertAlign w:val="superscript"/>
-              </w:rPr>
-              <w:t>rd</w:t>
-            </w:r>
-            <w:r>
-              <w:rPr>
-                <w:rFonts w:ascii="Times New Roman" w:eastAsia="Times New Roman" w:hAnsi="Times New Roman" w:cs="Times New Roman"/>
-                <w:color w:val="000000"/>
-              </w:rPr>
-              <w:t xml:space="preserve"> Body of the Intended Learning Outcomes&gt;</w:t>
-            </w:r>
-          </w:p>
-          <w:p>
-            <w:pPr>
-              <w:numPr>
-                <w:ilvl w:val="0"/>
-                <w:numId w:val="2"/>
-              </w:numPr>
-              <w:pBdr>
-                <w:top w:val="nil"/>
-                <w:left w:val="nil"/>
-                <w:bottom w:val="nil"/>
-                <w:right w:val="nil"/>
-                <w:between w:val="nil"/>
-              </w:pBdr>
-              <w:spacing w:after="0" w:line="360" w:lineRule="auto"/>
-              <w:jc w:val="both"/>
-              <w:rPr>
-                <w:color w:val="000000"/>
-              </w:rPr>
-            </w:pPr>
-            <w:r>
-              <w:rPr>
-                <w:color w:val="000000"/>
-              </w:rPr>
-              <w:t>…</w:t>
+              <w:rPr>
+                <w:rFonts w:ascii="Times New Roman" w:hAnsi="Times New Roman" w:cs="Times New Roman"/>
+              </w:rPr>
+            </w:pPr>
+            <w:r>
+              <w:rPr>
+                <w:rFonts w:ascii="Times New Roman" w:hAnsi="Times New Roman" w:cs="Times New Roman"/>
+              </w:rPr>
+              <w:lastRenderedPageBreak/>
+              <w:t>${</w:t>
+            </w:r>
+            <w:proofErr w:type="spellStart"/>
+            <w:r>
+              <w:rPr>
+                <w:rFonts w:ascii="Times New Roman" w:hAnsi="Times New Roman" w:cs="Times New Roman"/>
+              </w:rPr>
+              <w:t>ilos</w:t>
+            </w:r>
+            <w:proofErr w:type="spellEnd"/>
+            <w:r>
+              <w:rPr>
+                <w:rFonts w:ascii="Times New Roman" w:hAnsi="Times New Roman" w:cs="Times New Roman"/>
+              </w:rPr>
+              <w:t>}</w:t>
             </w:r>
           </w:p>
         </w:tc>
@@ -742,19 +459,18 @@
           </w:tcPr>
           <w:p>
             <w:pPr>
-              <w:spacing w:before="240"/>
-              <w:rPr>
-                <w:rFonts w:ascii="Times New Roman" w:eastAsia="Times New Roman" w:hAnsi="Times New Roman" w:cs="Times New Roman"/>
-                <w:b/>
-                <w:u w:val="single"/>
-              </w:rPr>
-            </w:pPr>
-            <w:r>
-              <w:rPr>
-                <w:rFonts w:ascii="Times New Roman" w:eastAsia="Times New Roman" w:hAnsi="Times New Roman" w:cs="Times New Roman"/>
-                <w:b/>
-              </w:rPr>
-              <w:lastRenderedPageBreak/>
+              <w:rPr>
+                <w:rFonts w:ascii="Times New Roman" w:hAnsi="Times New Roman" w:cs="Times New Roman"/>
+                <w:b/>
+                <w:bCs/>
+              </w:rPr>
+            </w:pPr>
+            <w:r>
+              <w:rPr>
+                <w:rFonts w:ascii="Times New Roman" w:hAnsi="Times New Roman" w:cs="Times New Roman"/>
+                <w:b/>
+                <w:bCs/>
+              </w:rPr>
               <w:t>Budget Requirements:</w:t>
             </w:r>
           </w:p>
@@ -765,53 +481,28 @@
           </w:tcPr>
           <w:p>
             <w:pPr>
-              <w:pBdr>
-                <w:top w:val="nil"/>
-                <w:left w:val="nil"/>
-                <w:bottom w:val="nil"/>
-                <w:right w:val="nil"/>
-                <w:between w:val="nil"/>
-              </w:pBdr>
-              <w:rPr>
-                <w:rFonts w:ascii="Times New Roman" w:eastAsia="Times New Roman" w:hAnsi="Times New Roman" w:cs="Times New Roman"/>
-                <w:color w:val="000000"/>
-              </w:rPr>
-            </w:pPr>
-            <w:r>
-              <w:rPr>
-                <w:rFonts w:ascii="Times New Roman" w:eastAsia="Times New Roman" w:hAnsi="Times New Roman" w:cs="Times New Roman"/>
-                <w:color w:val="000000"/>
-              </w:rPr>
-              <w:t xml:space="preserve">  &lt;Body of the budget requirements for the whole Project&gt;</w:t>
-            </w:r>
-          </w:p>
-          <w:p>
-            <w:pPr>
-              <w:pBdr>
-                <w:top w:val="nil"/>
-                <w:left w:val="nil"/>
-                <w:bottom w:val="nil"/>
-                <w:right w:val="nil"/>
-                <w:between w:val="nil"/>
-              </w:pBdr>
-              <w:rPr>
-                <w:rFonts w:ascii="Times New Roman" w:eastAsia="Times New Roman" w:hAnsi="Times New Roman" w:cs="Times New Roman"/>
-                <w:color w:val="000000"/>
-              </w:rPr>
-            </w:pPr>
-          </w:p>
-          <w:p>
-            <w:pPr>
-              <w:pBdr>
-                <w:top w:val="nil"/>
-                <w:left w:val="nil"/>
-                <w:bottom w:val="nil"/>
-                <w:right w:val="nil"/>
-                <w:between w:val="nil"/>
-              </w:pBdr>
-              <w:rPr>
-                <w:rFonts w:ascii="Times New Roman" w:eastAsia="Times New Roman" w:hAnsi="Times New Roman" w:cs="Times New Roman"/>
-                <w:color w:val="000000"/>
+              <w:rPr>
+                <w:rFonts w:ascii="Times New Roman" w:hAnsi="Times New Roman" w:cs="Times New Roman"/>
+              </w:rPr>
+            </w:pPr>
+            <w:r>
+              <w:rPr>
+                <w:rFonts w:ascii="Times New Roman" w:hAnsi="Times New Roman" w:cs="Times New Roman"/>
+              </w:rPr>
+              <w:t>${budget}</w:t>
+            </w:r>
+          </w:p>
+          <w:p>
+            <w:pPr>
+              <w:rPr>
+                <w:rFonts w:ascii="Times New Roman" w:hAnsi="Times New Roman" w:cs="Times New Roman"/>
+              </w:rPr>
+            </w:pPr>
+          </w:p>
+          <w:p>
+            <w:pPr>
+              <w:rPr>
+                <w:rFonts w:ascii="Times New Roman" w:hAnsi="Times New Roman" w:cs="Times New Roman"/>
               </w:rPr>
             </w:pPr>
           </w:p>
@@ -827,17 +518,17 @@
           </w:tcPr>
           <w:p>
             <w:pPr>
-              <w:spacing w:before="240"/>
-              <w:rPr>
-                <w:rFonts w:ascii="Times New Roman" w:eastAsia="Times New Roman" w:hAnsi="Times New Roman" w:cs="Times New Roman"/>
-                <w:b/>
-                <w:u w:val="single"/>
-              </w:rPr>
-            </w:pPr>
-            <w:r>
-              <w:rPr>
-                <w:rFonts w:ascii="Times New Roman" w:eastAsia="Times New Roman" w:hAnsi="Times New Roman" w:cs="Times New Roman"/>
-                <w:b/>
+              <w:rPr>
+                <w:rFonts w:ascii="Times New Roman" w:hAnsi="Times New Roman" w:cs="Times New Roman"/>
+                <w:b/>
+                <w:bCs/>
+              </w:rPr>
+            </w:pPr>
+            <w:r>
+              <w:rPr>
+                <w:rFonts w:ascii="Times New Roman" w:hAnsi="Times New Roman" w:cs="Times New Roman"/>
+                <w:b/>
+                <w:bCs/>
               </w:rPr>
               <w:t>Source of Budget:</w:t>
             </w:r>
@@ -849,43 +540,48 @@
           </w:tcPr>
           <w:p>
             <w:pPr>
-              <w:spacing w:before="240"/>
-              <w:rPr>
-                <w:rFonts w:ascii="Times New Roman" w:eastAsia="Times New Roman" w:hAnsi="Times New Roman" w:cs="Times New Roman"/>
-              </w:rPr>
-            </w:pPr>
-            <w:r>
-              <w:rPr>
-                <w:rFonts w:ascii="Times New Roman" w:eastAsia="Times New Roman" w:hAnsi="Times New Roman" w:cs="Times New Roman"/>
-              </w:rPr>
-              <w:t xml:space="preserve">  &lt;Body for the sources of budget&gt;</w:t>
-            </w:r>
-          </w:p>
-          <w:p>
-            <w:pPr>
-              <w:tabs>
-                <w:tab w:val="left" w:pos="1870"/>
-              </w:tabs>
-              <w:spacing w:before="240"/>
-              <w:rPr>
-                <w:rFonts w:ascii="Times New Roman" w:eastAsia="Times New Roman" w:hAnsi="Times New Roman" w:cs="Times New Roman"/>
-              </w:rPr>
-            </w:pPr>
-            <w:r>
-              <w:rPr>
-                <w:rFonts w:ascii="Times New Roman" w:eastAsia="Times New Roman" w:hAnsi="Times New Roman" w:cs="Times New Roman"/>
+              <w:rPr>
+                <w:rFonts w:ascii="Times New Roman" w:hAnsi="Times New Roman" w:cs="Times New Roman"/>
+              </w:rPr>
+            </w:pPr>
+            <w:r>
+              <w:rPr>
+                <w:rFonts w:ascii="Times New Roman" w:hAnsi="Times New Roman" w:cs="Times New Roman"/>
+              </w:rPr>
+              <w:t>${</w:t>
+            </w:r>
+            <w:proofErr w:type="spellStart"/>
+            <w:r>
+              <w:rPr>
+                <w:rFonts w:ascii="Times New Roman" w:hAnsi="Times New Roman" w:cs="Times New Roman"/>
+              </w:rPr>
+              <w:t>budgetSource</w:t>
+            </w:r>
+            <w:proofErr w:type="spellEnd"/>
+            <w:r>
+              <w:rPr>
+                <w:rFonts w:ascii="Times New Roman" w:hAnsi="Times New Roman" w:cs="Times New Roman"/>
+              </w:rPr>
+              <w:t>}</w:t>
+            </w:r>
+          </w:p>
+          <w:p>
+            <w:pPr>
+              <w:rPr>
+                <w:rFonts w:ascii="Times New Roman" w:hAnsi="Times New Roman" w:cs="Times New Roman"/>
+              </w:rPr>
+            </w:pPr>
+            <w:r>
+              <w:rPr>
+                <w:rFonts w:ascii="Times New Roman" w:hAnsi="Times New Roman" w:cs="Times New Roman"/>
               </w:rPr>
               <w:tab/>
             </w:r>
           </w:p>
           <w:p>
             <w:pPr>
-              <w:tabs>
-                <w:tab w:val="left" w:pos="1870"/>
-              </w:tabs>
-              <w:spacing w:before="240"/>
-              <w:rPr>
-                <w:rFonts w:ascii="Times New Roman" w:eastAsia="Times New Roman" w:hAnsi="Times New Roman" w:cs="Times New Roman"/>
+              <w:rPr>
+                <w:rFonts w:ascii="Times New Roman" w:hAnsi="Times New Roman" w:cs="Times New Roman"/>
               </w:rPr>
             </w:pPr>
           </w:p>
@@ -901,17 +597,17 @@
           </w:tcPr>
           <w:p>
             <w:pPr>
-              <w:spacing w:before="240"/>
-              <w:rPr>
-                <w:rFonts w:ascii="Times New Roman" w:eastAsia="Times New Roman" w:hAnsi="Times New Roman" w:cs="Times New Roman"/>
-                <w:b/>
-                <w:u w:val="single"/>
-              </w:rPr>
-            </w:pPr>
-            <w:r>
-              <w:rPr>
-                <w:rFonts w:ascii="Times New Roman" w:eastAsia="Times New Roman" w:hAnsi="Times New Roman" w:cs="Times New Roman"/>
-                <w:b/>
+              <w:rPr>
+                <w:rFonts w:ascii="Times New Roman" w:hAnsi="Times New Roman" w:cs="Times New Roman"/>
+                <w:b/>
+                <w:bCs/>
+              </w:rPr>
+            </w:pPr>
+            <w:r>
+              <w:rPr>
+                <w:rFonts w:ascii="Times New Roman" w:hAnsi="Times New Roman" w:cs="Times New Roman"/>
+                <w:b/>
+                <w:bCs/>
               </w:rPr>
               <w:t>Mechanics:</w:t>
             </w:r>
@@ -923,46 +619,34 @@
           </w:tcPr>
           <w:p>
             <w:pPr>
-              <w:spacing w:before="240" w:line="360" w:lineRule="auto"/>
-              <w:jc w:val="both"/>
-              <w:rPr>
-                <w:rFonts w:ascii="Times New Roman" w:eastAsia="Times New Roman" w:hAnsi="Times New Roman" w:cs="Times New Roman"/>
-              </w:rPr>
-            </w:pPr>
-            <w:r>
-              <w:rPr>
-                <w:rFonts w:ascii="Times New Roman" w:eastAsia="Times New Roman" w:hAnsi="Times New Roman" w:cs="Times New Roman"/>
-              </w:rPr>
-              <w:t xml:space="preserve">  &lt;Mechanics of the project (optional)&gt;</w:t>
-            </w:r>
-          </w:p>
-          <w:p>
-            <w:pPr>
-              <w:tabs>
-                <w:tab w:val="left" w:pos="1692"/>
-              </w:tabs>
-              <w:spacing w:before="240" w:line="360" w:lineRule="auto"/>
-              <w:jc w:val="both"/>
-              <w:rPr>
-                <w:rFonts w:ascii="Times New Roman" w:eastAsia="Times New Roman" w:hAnsi="Times New Roman" w:cs="Times New Roman"/>
-              </w:rPr>
-            </w:pPr>
-            <w:r>
-              <w:rPr>
-                <w:rFonts w:ascii="Times New Roman" w:eastAsia="Times New Roman" w:hAnsi="Times New Roman" w:cs="Times New Roman"/>
+              <w:rPr>
+                <w:rFonts w:ascii="Times New Roman" w:hAnsi="Times New Roman" w:cs="Times New Roman"/>
+              </w:rPr>
+            </w:pPr>
+            <w:r>
+              <w:rPr>
+                <w:rFonts w:ascii="Times New Roman" w:hAnsi="Times New Roman" w:cs="Times New Roman"/>
+              </w:rPr>
+              <w:t>${mechanics}</w:t>
+            </w:r>
+          </w:p>
+          <w:p>
+            <w:pPr>
+              <w:rPr>
+                <w:rFonts w:ascii="Times New Roman" w:hAnsi="Times New Roman" w:cs="Times New Roman"/>
+              </w:rPr>
+            </w:pPr>
+            <w:r>
+              <w:rPr>
+                <w:rFonts w:ascii="Times New Roman" w:hAnsi="Times New Roman" w:cs="Times New Roman"/>
               </w:rPr>
               <w:tab/>
             </w:r>
           </w:p>
           <w:p>
             <w:pPr>
-              <w:tabs>
-                <w:tab w:val="left" w:pos="1692"/>
-              </w:tabs>
-              <w:spacing w:before="240" w:line="360" w:lineRule="auto"/>
-              <w:jc w:val="both"/>
-              <w:rPr>
-                <w:rFonts w:ascii="Times New Roman" w:eastAsia="Times New Roman" w:hAnsi="Times New Roman" w:cs="Times New Roman"/>
+              <w:rPr>
+                <w:rFonts w:ascii="Times New Roman" w:hAnsi="Times New Roman" w:cs="Times New Roman"/>
               </w:rPr>
             </w:pPr>
           </w:p>
@@ -978,53 +662,37 @@
           </w:tcPr>
           <w:p>
             <w:pPr>
-              <w:spacing w:before="240"/>
-              <w:rPr>
-                <w:rFonts w:ascii="Times New Roman" w:eastAsia="Times New Roman" w:hAnsi="Times New Roman" w:cs="Times New Roman"/>
-                <w:b/>
-              </w:rPr>
-            </w:pPr>
-            <w:r>
-              <w:rPr>
-                <w:rFonts w:ascii="Times New Roman" w:eastAsia="Times New Roman" w:hAnsi="Times New Roman" w:cs="Times New Roman"/>
-                <w:b/>
-              </w:rPr>
-              <w:t>Schedule:</w:t>
-            </w:r>
-          </w:p>
-          <w:p>
-            <w:pPr>
-              <w:spacing w:before="240"/>
-              <w:rPr>
-                <w:rFonts w:ascii="Times New Roman" w:eastAsia="Times New Roman" w:hAnsi="Times New Roman" w:cs="Times New Roman"/>
-                <w:b/>
-              </w:rPr>
-            </w:pPr>
-          </w:p>
-          <w:p>
-            <w:pPr>
-              <w:spacing w:before="240"/>
-              <w:rPr>
-                <w:rFonts w:ascii="Times New Roman" w:eastAsia="Times New Roman" w:hAnsi="Times New Roman" w:cs="Times New Roman"/>
-                <w:b/>
-              </w:rPr>
-            </w:pPr>
-          </w:p>
-          <w:p>
-            <w:pPr>
-              <w:spacing w:before="240"/>
-              <w:rPr>
-                <w:rFonts w:ascii="Times New Roman" w:eastAsia="Times New Roman" w:hAnsi="Times New Roman" w:cs="Times New Roman"/>
-                <w:b/>
-              </w:rPr>
-            </w:pPr>
-            <w:r>
-              <w:rPr>
-                <w:rFonts w:ascii="Times New Roman" w:eastAsia="Times New Roman" w:hAnsi="Times New Roman" w:cs="Times New Roman"/>
-                <w:b/>
-              </w:rPr>
-              <w:t>Venue:</w:t>
-            </w:r>
+              <w:rPr>
+                <w:rFonts w:ascii="Times New Roman" w:hAnsi="Times New Roman" w:cs="Times New Roman"/>
+                <w:b/>
+                <w:bCs/>
+              </w:rPr>
+            </w:pPr>
+            <w:r>
+              <w:rPr>
+                <w:rFonts w:ascii="Times New Roman" w:hAnsi="Times New Roman" w:cs="Times New Roman"/>
+                <w:b/>
+                <w:bCs/>
+              </w:rPr>
+              <w:t>Schedule</w:t>
+            </w:r>
+            <w:r>
+              <w:rPr>
+                <w:rFonts w:ascii="Times New Roman" w:hAnsi="Times New Roman" w:cs="Times New Roman"/>
+                <w:b/>
+                <w:bCs/>
+              </w:rPr>
+              <w:t>:</w:t>
+            </w:r>
+          </w:p>
+          <w:p>
+            <w:pPr>
+              <w:rPr>
+                <w:rFonts w:ascii="Times New Roman" w:hAnsi="Times New Roman" w:cs="Times New Roman"/>
+                <w:b/>
+                <w:bCs/>
+              </w:rPr>
+            </w:pPr>
           </w:p>
         </w:tc>
         <w:tc>
@@ -1033,45 +701,95 @@
           </w:tcPr>
           <w:p>
             <w:pPr>
-              <w:spacing w:line="360" w:lineRule="auto"/>
-              <w:rPr>
-                <w:rFonts w:ascii="Times New Roman" w:eastAsia="Times New Roman" w:hAnsi="Times New Roman" w:cs="Times New Roman"/>
-              </w:rPr>
-            </w:pPr>
-            <w:r>
-              <w:rPr>
-                <w:rFonts w:ascii="Times New Roman" w:eastAsia="Times New Roman" w:hAnsi="Times New Roman" w:cs="Times New Roman"/>
-              </w:rPr>
-              <w:t xml:space="preserve">  &lt;Body for the schedule of the schedule&gt;</w:t>
-            </w:r>
-          </w:p>
-          <w:p>
-            <w:pPr>
-              <w:spacing w:line="360" w:lineRule="auto"/>
-              <w:rPr>
-                <w:rFonts w:ascii="Times New Roman" w:eastAsia="Times New Roman" w:hAnsi="Times New Roman" w:cs="Times New Roman"/>
-              </w:rPr>
-            </w:pPr>
-          </w:p>
-          <w:p>
-            <w:pPr>
-              <w:spacing w:line="360" w:lineRule="auto"/>
-              <w:rPr>
-                <w:rFonts w:ascii="Times New Roman" w:eastAsia="Times New Roman" w:hAnsi="Times New Roman" w:cs="Times New Roman"/>
-              </w:rPr>
-            </w:pPr>
-          </w:p>
-          <w:p>
-            <w:pPr>
-              <w:rPr>
-                <w:rFonts w:ascii="Times New Roman" w:eastAsia="Times New Roman" w:hAnsi="Times New Roman" w:cs="Times New Roman"/>
-              </w:rPr>
-            </w:pPr>
-            <w:r>
-              <w:rPr>
-                <w:rFonts w:ascii="Times New Roman" w:eastAsia="Times New Roman" w:hAnsi="Times New Roman" w:cs="Times New Roman"/>
-              </w:rPr>
-              <w:t>&lt;Venue for the project&gt;</w:t>
+              <w:rPr>
+                <w:rFonts w:ascii="Times New Roman" w:hAnsi="Times New Roman" w:cs="Times New Roman"/>
+              </w:rPr>
+            </w:pPr>
+            <w:r>
+              <w:rPr>
+                <w:rFonts w:ascii="Times New Roman" w:hAnsi="Times New Roman" w:cs="Times New Roman"/>
+              </w:rPr>
+              <w:t>${</w:t>
+            </w:r>
+            <w:proofErr w:type="spellStart"/>
+            <w:r>
+              <w:rPr>
+                <w:rFonts w:ascii="Times New Roman" w:hAnsi="Times New Roman" w:cs="Times New Roman"/>
+              </w:rPr>
+              <w:t>scheduleSummary</w:t>
+            </w:r>
+            <w:proofErr w:type="spellEnd"/>
+            <w:r>
+              <w:rPr>
+                <w:rFonts w:ascii="Times New Roman" w:hAnsi="Times New Roman" w:cs="Times New Roman"/>
+              </w:rPr>
+              <w:t>}</w:t>
+            </w:r>
+          </w:p>
+          <w:p>
+            <w:pPr>
+              <w:rPr>
+                <w:rFonts w:ascii="Times New Roman" w:hAnsi="Times New Roman" w:cs="Times New Roman"/>
+              </w:rPr>
+            </w:pPr>
+          </w:p>
+          <w:p>
+            <w:pPr>
+              <w:rPr>
+                <w:rFonts w:ascii="Times New Roman" w:hAnsi="Times New Roman" w:cs="Times New Roman"/>
+              </w:rPr>
+            </w:pPr>
+          </w:p>
+          <w:p>
+            <w:pPr>
+              <w:rPr>
+                <w:rFonts w:ascii="Times New Roman" w:hAnsi="Times New Roman" w:cs="Times New Roman"/>
+              </w:rPr>
+            </w:pPr>
+          </w:p>
+        </w:tc>
+      </w:tr>
+      <w:tr>
+        <w:trPr>
+          <w:trHeight w:val="1177"/>
+        </w:trPr>
+        <w:tc>
+          <w:tcPr>
+            <w:tcW w:w="2846" w:type="dxa"/>
+          </w:tcPr>
+          <w:p>
+            <w:pPr>
+              <w:rPr>
+                <w:rFonts w:ascii="Times New Roman" w:hAnsi="Times New Roman" w:cs="Times New Roman"/>
+                <w:b/>
+                <w:bCs/>
+              </w:rPr>
+            </w:pPr>
+            <w:r>
+              <w:rPr>
+                <w:rFonts w:ascii="Times New Roman" w:hAnsi="Times New Roman" w:cs="Times New Roman"/>
+                <w:b/>
+                <w:bCs/>
+              </w:rPr>
+              <w:t>Venue:</w:t>
+            </w:r>
+          </w:p>
+        </w:tc>
+        <w:tc>
+          <w:tcPr>
+            <w:tcW w:w="5811" w:type="dxa"/>
+          </w:tcPr>
+          <w:p>
+            <w:pPr>
+              <w:rPr>
+                <w:rFonts w:ascii="Times New Roman" w:hAnsi="Times New Roman" w:cs="Times New Roman"/>
+              </w:rPr>
+            </w:pPr>
+            <w:r>
+              <w:rPr>
+                <w:rFonts w:ascii="Times New Roman" w:hAnsi="Times New Roman" w:cs="Times New Roman"/>
+              </w:rPr>
+              <w:t>${venue}</w:t>
             </w:r>
           </w:p>
         </w:tc>
@@ -1631,7 +1349,7 @@
 </file>
 
 <file path=word/endnotes.xml><?xml version="1.0" encoding="utf-8"?>
-<w:endnotes xmlns:wpc="http://schemas.microsoft.com/office/word/2010/wordprocessingCanvas" xmlns:cx="http://schemas.microsoft.com/office/drawing/2014/chartex" xmlns:cx1="http://schemas.microsoft.com/office/drawing/2015/9/8/chartex" xmlns:cx2="http://schemas.microsoft.com/office/drawing/2015/10/21/chartex" xmlns:cx3="http://schemas.microsoft.com/office/drawing/2016/5/9/chartex" xmlns:cx4="http://schemas.microsoft.com/office/drawing/2016/5/10/chartex" xmlns:cx5="http://schemas.microsoft.com/office/drawing/2016/5/11/chartex" xmlns:cx6="http://schemas.microsoft.com/office/drawing/2016/5/12/chartex" xmlns:cx7="http://schemas.microsoft.com/office/drawing/2016/5/13/chartex" xmlns:cx8="http://schemas.microsoft.com/office/drawing/2016/5/14/chartex" xmlns:mc="http://schemas.openxmlformats.org/markup-compatibility/2006" xmlns:aink="http://schemas.microsoft.com/office/drawing/2016/ink" xmlns:am3d="http://schemas.microsoft.com/office/drawing/2017/model3d" xmlns:o="urn:schemas-microsoft-com:office:office" xmlns:r="http://schemas.openxmlformats.org/officeDocument/2006/relationships" xmlns:m="http://schemas.openxmlformats.org/officeDocument/2006/math" xmlns:v="urn:schemas-microsoft-com:vml" xmlns:wp14="http://schemas.microsoft.com/office/word/2010/wordprocessingDrawing" xmlns:wp="http://schemas.openxmlformats.org/drawingml/2006/wordprocessingDrawing" xmlns:w10="urn:schemas-microsoft-com:office:word" xmlns:w="http://schemas.openxmlformats.org/wordprocessingml/2006/main" xmlns:w14="http://schemas.microsoft.com/office/word/2010/wordml" xmlns:w15="http://schemas.microsoft.com/office/word/2012/wordml" xmlns:w16cex="http://schemas.microsoft.com/office/word/2018/wordml/cex" xmlns:w16cid="http://schemas.microsoft.com/office/word/2016/wordml/cid" xmlns:w16="http://schemas.microsoft.com/office/word/2018/wordml" xmlns:w16sdtdh="http://schemas.microsoft.com/office/word/2020/wordml/sdtdatahash" xmlns:w16se="http://schemas.microsoft.com/office/word/2015/wordml/symex" xmlns:wpg="http://schemas.microsoft.com/office/word/2010/wordprocessingGroup" xmlns:wpi="http://schemas.microsoft.com/office/word/2010/wordprocessingInk" xmlns:wne="http://schemas.microsoft.com/office/word/2006/wordml" xmlns:wps="http://schemas.microsoft.com/office/word/2010/wordprocessingShape" mc:Ignorable="w14 w15 w16se w16cid w16 w16cex w16sdtdh wp14">
+<w:endnotes xmlns:wpc="http://schemas.microsoft.com/office/word/2010/wordprocessingCanvas" xmlns:cx="http://schemas.microsoft.com/office/drawing/2014/chartex" xmlns:cx1="http://schemas.microsoft.com/office/drawing/2015/9/8/chartex" xmlns:cx2="http://schemas.microsoft.com/office/drawing/2015/10/21/chartex" xmlns:cx3="http://schemas.microsoft.com/office/drawing/2016/5/9/chartex" xmlns:cx4="http://schemas.microsoft.com/office/drawing/2016/5/10/chartex" xmlns:cx5="http://schemas.microsoft.com/office/drawing/2016/5/11/chartex" xmlns:cx6="http://schemas.microsoft.com/office/drawing/2016/5/12/chartex" xmlns:cx7="http://schemas.microsoft.com/office/drawing/2016/5/13/chartex" xmlns:cx8="http://schemas.microsoft.com/office/drawing/2016/5/14/chartex" xmlns:mc="http://schemas.openxmlformats.org/markup-compatibility/2006" xmlns:aink="http://schemas.microsoft.com/office/drawing/2016/ink" xmlns:am3d="http://schemas.microsoft.com/office/drawing/2017/model3d" xmlns:o="urn:schemas-microsoft-com:office:office" xmlns:oel="http://schemas.microsoft.com/office/2019/extlst" xmlns:r="http://schemas.openxmlformats.org/officeDocument/2006/relationships" xmlns:m="http://schemas.openxmlformats.org/officeDocument/2006/math" xmlns:v="urn:schemas-microsoft-com:vml" xmlns:wp14="http://schemas.microsoft.com/office/word/2010/wordprocessingDrawing" xmlns:wp="http://schemas.openxmlformats.org/drawingml/2006/wordprocessingDrawing" xmlns:w10="urn:schemas-microsoft-com:office:word" xmlns:w="http://schemas.openxmlformats.org/wordprocessingml/2006/main" xmlns:w14="http://schemas.microsoft.com/office/word/2010/wordml" xmlns:w15="http://schemas.microsoft.com/office/word/2012/wordml" xmlns:w16cex="http://schemas.microsoft.com/office/word/2018/wordml/cex" xmlns:w16cid="http://schemas.microsoft.com/office/word/2016/wordml/cid" xmlns:w16="http://schemas.microsoft.com/office/word/2018/wordml" xmlns:w16du="http://schemas.microsoft.com/office/word/2023/wordml/word16du" xmlns:w16sdtdh="http://schemas.microsoft.com/office/word/2020/wordml/sdtdatahash" xmlns:w16sdtfl="http://schemas.microsoft.com/office/word/2024/wordml/sdtformatlock" xmlns:w16se="http://schemas.microsoft.com/office/word/2015/wordml/symex" xmlns:wpg="http://schemas.microsoft.com/office/word/2010/wordprocessingGroup" xmlns:wpi="http://schemas.microsoft.com/office/word/2010/wordprocessingInk" xmlns:wne="http://schemas.microsoft.com/office/word/2006/wordml" xmlns:wps="http://schemas.microsoft.com/office/word/2010/wordprocessingShape" mc:Ignorable="w14 w15 w16se w16cid w16 w16cex w16sdtdh w16sdtfl w16du wp14">
   <w:endnote w:type="separator" w:id="-1">
     <w:p>
       <w:pPr>
@@ -1656,7 +1374,7 @@
 </file>
 
 <file path=word/footnotes.xml><?xml version="1.0" encoding="utf-8"?>
-<w:footnotes xmlns:wpc="http://schemas.microsoft.com/office/word/2010/wordprocessingCanvas" xmlns:cx="http://schemas.microsoft.com/office/drawing/2014/chartex" xmlns:cx1="http://schemas.microsoft.com/office/drawing/2015/9/8/chartex" xmlns:cx2="http://schemas.microsoft.com/office/drawing/2015/10/21/chartex" xmlns:cx3="http://schemas.microsoft.com/office/drawing/2016/5/9/chartex" xmlns:cx4="http://schemas.microsoft.com/office/drawing/2016/5/10/chartex" xmlns:cx5="http://schemas.microsoft.com/office/drawing/2016/5/11/chartex" xmlns:cx6="http://schemas.microsoft.com/office/drawing/2016/5/12/chartex" xmlns:cx7="http://schemas.microsoft.com/office/drawing/2016/5/13/chartex" xmlns:cx8="http://schemas.microsoft.com/office/drawing/2016/5/14/chartex" xmlns:mc="http://schemas.openxmlformats.org/markup-compatibility/2006" xmlns:aink="http://schemas.microsoft.com/office/drawing/2016/ink" xmlns:am3d="http://schemas.microsoft.com/office/drawing/2017/model3d" xmlns:o="urn:schemas-microsoft-com:office:office" xmlns:r="http://schemas.openxmlformats.org/officeDocument/2006/relationships" xmlns:m="http://schemas.openxmlformats.org/officeDocument/2006/math" xmlns:v="urn:schemas-microsoft-com:vml" xmlns:wp14="http://schemas.microsoft.com/office/word/2010/wordprocessingDrawing" xmlns:wp="http://schemas.openxmlformats.org/drawingml/2006/wordprocessingDrawing" xmlns:w10="urn:schemas-microsoft-com:office:word" xmlns:w="http://schemas.openxmlformats.org/wordprocessingml/2006/main" xmlns:w14="http://schemas.microsoft.com/office/word/2010/wordml" xmlns:w15="http://schemas.microsoft.com/office/word/2012/wordml" xmlns:w16cex="http://schemas.microsoft.com/office/word/2018/wordml/cex" xmlns:w16cid="http://schemas.microsoft.com/office/word/2016/wordml/cid" xmlns:w16="http://schemas.microsoft.com/office/word/2018/wordml" xmlns:w16sdtdh="http://schemas.microsoft.com/office/word/2020/wordml/sdtdatahash" xmlns:w16se="http://schemas.microsoft.com/office/word/2015/wordml/symex" xmlns:wpg="http://schemas.microsoft.com/office/word/2010/wordprocessingGroup" xmlns:wpi="http://schemas.microsoft.com/office/word/2010/wordprocessingInk" xmlns:wne="http://schemas.microsoft.com/office/word/2006/wordml" xmlns:wps="http://schemas.microsoft.com/office/word/2010/wordprocessingShape" mc:Ignorable="w14 w15 w16se w16cid w16 w16cex w16sdtdh wp14">
+<w:footnotes xmlns:wpc="http://schemas.microsoft.com/office/word/2010/wordprocessingCanvas" xmlns:cx="http://schemas.microsoft.com/office/drawing/2014/chartex" xmlns:cx1="http://schemas.microsoft.com/office/drawing/2015/9/8/chartex" xmlns:cx2="http://schemas.microsoft.com/office/drawing/2015/10/21/chartex" xmlns:cx3="http://schemas.microsoft.com/office/drawing/2016/5/9/chartex" xmlns:cx4="http://schemas.microsoft.com/office/drawing/2016/5/10/chartex" xmlns:cx5="http://schemas.microsoft.com/office/drawing/2016/5/11/chartex" xmlns:cx6="http://schemas.microsoft.com/office/drawing/2016/5/12/chartex" xmlns:cx7="http://schemas.microsoft.com/office/drawing/2016/5/13/chartex" xmlns:cx8="http://schemas.microsoft.com/office/drawing/2016/5/14/chartex" xmlns:mc="http://schemas.openxmlformats.org/markup-compatibility/2006" xmlns:aink="http://schemas.microsoft.com/office/drawing/2016/ink" xmlns:am3d="http://schemas.microsoft.com/office/drawing/2017/model3d" xmlns:o="urn:schemas-microsoft-com:office:office" xmlns:oel="http://schemas.microsoft.com/office/2019/extlst" xmlns:r="http://schemas.openxmlformats.org/officeDocument/2006/relationships" xmlns:m="http://schemas.openxmlformats.org/officeDocument/2006/math" xmlns:v="urn:schemas-microsoft-com:vml" xmlns:wp14="http://schemas.microsoft.com/office/word/2010/wordprocessingDrawing" xmlns:wp="http://schemas.openxmlformats.org/drawingml/2006/wordprocessingDrawing" xmlns:w10="urn:schemas-microsoft-com:office:word" xmlns:w="http://schemas.openxmlformats.org/wordprocessingml/2006/main" xmlns:w14="http://schemas.microsoft.com/office/word/2010/wordml" xmlns:w15="http://schemas.microsoft.com/office/word/2012/wordml" xmlns:w16cex="http://schemas.microsoft.com/office/word/2018/wordml/cex" xmlns:w16cid="http://schemas.microsoft.com/office/word/2016/wordml/cid" xmlns:w16="http://schemas.microsoft.com/office/word/2018/wordml" xmlns:w16du="http://schemas.microsoft.com/office/word/2023/wordml/word16du" xmlns:w16sdtdh="http://schemas.microsoft.com/office/word/2020/wordml/sdtdatahash" xmlns:w16sdtfl="http://schemas.microsoft.com/office/word/2024/wordml/sdtformatlock" xmlns:w16se="http://schemas.microsoft.com/office/word/2015/wordml/symex" xmlns:wpg="http://schemas.microsoft.com/office/word/2010/wordprocessingGroup" xmlns:wpi="http://schemas.microsoft.com/office/word/2010/wordprocessingInk" xmlns:wne="http://schemas.microsoft.com/office/word/2006/wordml" xmlns:wps="http://schemas.microsoft.com/office/word/2010/wordprocessingShape" mc:Ignorable="w14 w15 w16se w16cid w16 w16cex w16sdtdh w16sdtfl w16du wp14">
   <w:footnote w:type="separator" w:id="-1">
     <w:p>
       <w:pPr>
@@ -1681,7 +1399,7 @@
 </file>
 
 <file path=word/header1.xml><?xml version="1.0" encoding="utf-8"?>
-<w:hdr xmlns:wpc="http://schemas.microsoft.com/office/word/2010/wordprocessingCanvas" xmlns:cx="http://schemas.microsoft.com/office/drawing/2014/chartex" xmlns:cx1="http://schemas.microsoft.com/office/drawing/2015/9/8/chartex" xmlns:cx2="http://schemas.microsoft.com/office/drawing/2015/10/21/chartex" xmlns:cx3="http://schemas.microsoft.com/office/drawing/2016/5/9/chartex" xmlns:cx4="http://schemas.microsoft.com/office/drawing/2016/5/10/chartex" xmlns:cx5="http://schemas.microsoft.com/office/drawing/2016/5/11/chartex" xmlns:cx6="http://schemas.microsoft.com/office/drawing/2016/5/12/chartex" xmlns:cx7="http://schemas.microsoft.com/office/drawing/2016/5/13/chartex" xmlns:cx8="http://schemas.microsoft.com/office/drawing/2016/5/14/chartex" xmlns:mc="http://schemas.openxmlformats.org/markup-compatibility/2006" xmlns:aink="http://schemas.microsoft.com/office/drawing/2016/ink" xmlns:am3d="http://schemas.microsoft.com/office/drawing/2017/model3d" xmlns:o="urn:schemas-microsoft-com:office:office" xmlns:r="http://schemas.openxmlformats.org/officeDocument/2006/relationships" xmlns:m="http://schemas.openxmlformats.org/officeDocument/2006/math" xmlns:v="urn:schemas-microsoft-com:vml" xmlns:wp14="http://schemas.microsoft.com/office/word/2010/wordprocessingDrawing" xmlns:wp="http://schemas.openxmlformats.org/drawingml/2006/wordprocessingDrawing" xmlns:w10="urn:schemas-microsoft-com:office:word" xmlns:w="http://schemas.openxmlformats.org/wordprocessingml/2006/main" xmlns:w14="http://schemas.microsoft.com/office/word/2010/wordml" xmlns:w15="http://schemas.microsoft.com/office/word/2012/wordml" xmlns:w16cex="http://schemas.microsoft.com/office/word/2018/wordml/cex" xmlns:w16cid="http://schemas.microsoft.com/office/word/2016/wordml/cid" xmlns:w16="http://schemas.microsoft.com/office/word/2018/wordml" xmlns:w16sdtdh="http://schemas.microsoft.com/office/word/2020/wordml/sdtdatahash" xmlns:w16se="http://schemas.microsoft.com/office/word/2015/wordml/symex" xmlns:wpg="http://schemas.microsoft.com/office/word/2010/wordprocessingGroup" xmlns:wpi="http://schemas.microsoft.com/office/word/2010/wordprocessingInk" xmlns:wne="http://schemas.microsoft.com/office/word/2006/wordml" xmlns:wps="http://schemas.microsoft.com/office/word/2010/wordprocessingShape" mc:Ignorable="w14 w15 w16se w16cid w16 w16cex w16sdtdh wp14">
+<w:hdr xmlns:wpc="http://schemas.microsoft.com/office/word/2010/wordprocessingCanvas" xmlns:cx="http://schemas.microsoft.com/office/drawing/2014/chartex" xmlns:cx1="http://schemas.microsoft.com/office/drawing/2015/9/8/chartex" xmlns:cx2="http://schemas.microsoft.com/office/drawing/2015/10/21/chartex" xmlns:cx3="http://schemas.microsoft.com/office/drawing/2016/5/9/chartex" xmlns:cx4="http://schemas.microsoft.com/office/drawing/2016/5/10/chartex" xmlns:cx5="http://schemas.microsoft.com/office/drawing/2016/5/11/chartex" xmlns:cx6="http://schemas.microsoft.com/office/drawing/2016/5/12/chartex" xmlns:cx7="http://schemas.microsoft.com/office/drawing/2016/5/13/chartex" xmlns:cx8="http://schemas.microsoft.com/office/drawing/2016/5/14/chartex" xmlns:mc="http://schemas.openxmlformats.org/markup-compatibility/2006" xmlns:aink="http://schemas.microsoft.com/office/drawing/2016/ink" xmlns:am3d="http://schemas.microsoft.com/office/drawing/2017/model3d" xmlns:o="urn:schemas-microsoft-com:office:office" xmlns:oel="http://schemas.microsoft.com/office/2019/extlst" xmlns:r="http://schemas.openxmlformats.org/officeDocument/2006/relationships" xmlns:m="http://schemas.openxmlformats.org/officeDocument/2006/math" xmlns:v="urn:schemas-microsoft-com:vml" xmlns:wp14="http://schemas.microsoft.com/office/word/2010/wordprocessingDrawing" xmlns:wp="http://schemas.openxmlformats.org/drawingml/2006/wordprocessingDrawing" xmlns:w10="urn:schemas-microsoft-com:office:word" xmlns:w="http://schemas.openxmlformats.org/wordprocessingml/2006/main" xmlns:w14="http://schemas.microsoft.com/office/word/2010/wordml" xmlns:w15="http://schemas.microsoft.com/office/word/2012/wordml" xmlns:w16cex="http://schemas.microsoft.com/office/word/2018/wordml/cex" xmlns:w16cid="http://schemas.microsoft.com/office/word/2016/wordml/cid" xmlns:w16="http://schemas.microsoft.com/office/word/2018/wordml" xmlns:w16du="http://schemas.microsoft.com/office/word/2023/wordml/word16du" xmlns:w16sdtdh="http://schemas.microsoft.com/office/word/2020/wordml/sdtdatahash" xmlns:w16sdtfl="http://schemas.microsoft.com/office/word/2024/wordml/sdtformatlock" xmlns:w16se="http://schemas.microsoft.com/office/word/2015/wordml/symex" xmlns:wpg="http://schemas.microsoft.com/office/word/2010/wordprocessingGroup" xmlns:wpi="http://schemas.microsoft.com/office/word/2010/wordprocessingInk" xmlns:wne="http://schemas.microsoft.com/office/word/2006/wordml" xmlns:wps="http://schemas.microsoft.com/office/word/2010/wordprocessingShape" mc:Ignorable="w14 w15 w16se w16cid w16 w16cex w16sdtdh w16sdtfl w16du wp14">
   <w:p>
     <w:pPr>
       <w:pStyle w:val="Header"/>
@@ -2070,7 +1788,7 @@
 </file>
 
 <file path=word/numbering.xml><?xml version="1.0" encoding="utf-8"?>
-<w:numbering xmlns:wpc="http://schemas.microsoft.com/office/word/2010/wordprocessingCanvas" xmlns:cx="http://schemas.microsoft.com/office/drawing/2014/chartex" xmlns:cx1="http://schemas.microsoft.com/office/drawing/2015/9/8/chartex" xmlns:cx2="http://schemas.microsoft.com/office/drawing/2015/10/21/chartex" xmlns:cx3="http://schemas.microsoft.com/office/drawing/2016/5/9/chartex" xmlns:cx4="http://schemas.microsoft.com/office/drawing/2016/5/10/chartex" xmlns:cx5="http://schemas.microsoft.com/office/drawing/2016/5/11/chartex" xmlns:cx6="http://schemas.microsoft.com/office/drawing/2016/5/12/chartex" xmlns:cx7="http://schemas.microsoft.com/office/drawing/2016/5/13/chartex" xmlns:cx8="http://schemas.microsoft.com/office/drawing/2016/5/14/chartex" xmlns:mc="http://schemas.openxmlformats.org/markup-compatibility/2006" xmlns:aink="http://schemas.microsoft.com/office/drawing/2016/ink" xmlns:am3d="http://schemas.microsoft.com/office/drawing/2017/model3d" xmlns:o="urn:schemas-microsoft-com:office:office" xmlns:r="http://schemas.openxmlformats.org/officeDocument/2006/relationships" xmlns:m="http://schemas.openxmlformats.org/officeDocument/2006/math" xmlns:v="urn:schemas-microsoft-com:vml" xmlns:wp14="http://schemas.microsoft.com/office/word/2010/wordprocessingDrawing" xmlns:wp="http://schemas.openxmlformats.org/drawingml/2006/wordprocessingDrawing" xmlns:w10="urn:schemas-microsoft-com:office:word" xmlns:w="http://schemas.openxmlformats.org/wordprocessingml/2006/main" xmlns:w14="http://schemas.microsoft.com/office/word/2010/wordml" xmlns:w15="http://schemas.microsoft.com/office/word/2012/wordml" xmlns:w16cex="http://schemas.microsoft.com/office/word/2018/wordml/cex" xmlns:w16cid="http://schemas.microsoft.com/office/word/2016/wordml/cid" xmlns:w16="http://schemas.microsoft.com/office/word/2018/wordml" xmlns:w16sdtdh="http://schemas.microsoft.com/office/word/2020/wordml/sdtdatahash" xmlns:w16se="http://schemas.microsoft.com/office/word/2015/wordml/symex" xmlns:wpg="http://schemas.microsoft.com/office/word/2010/wordprocessingGroup" xmlns:wpi="http://schemas.microsoft.com/office/word/2010/wordprocessingInk" xmlns:wne="http://schemas.microsoft.com/office/word/2006/wordml" xmlns:wps="http://schemas.microsoft.com/office/word/2010/wordprocessingShape" mc:Ignorable="w14 w15 w16se w16cid w16 w16cex w16sdtdh wp14">
+<w:numbering xmlns:wpc="http://schemas.microsoft.com/office/word/2010/wordprocessingCanvas" xmlns:cx="http://schemas.microsoft.com/office/drawing/2014/chartex" xmlns:cx1="http://schemas.microsoft.com/office/drawing/2015/9/8/chartex" xmlns:cx2="http://schemas.microsoft.com/office/drawing/2015/10/21/chartex" xmlns:cx3="http://schemas.microsoft.com/office/drawing/2016/5/9/chartex" xmlns:cx4="http://schemas.microsoft.com/office/drawing/2016/5/10/chartex" xmlns:cx5="http://schemas.microsoft.com/office/drawing/2016/5/11/chartex" xmlns:cx6="http://schemas.microsoft.com/office/drawing/2016/5/12/chartex" xmlns:cx7="http://schemas.microsoft.com/office/drawing/2016/5/13/chartex" xmlns:cx8="http://schemas.microsoft.com/office/drawing/2016/5/14/chartex" xmlns:mc="http://schemas.openxmlformats.org/markup-compatibility/2006" xmlns:aink="http://schemas.microsoft.com/office/drawing/2016/ink" xmlns:am3d="http://schemas.microsoft.com/office/drawing/2017/model3d" xmlns:o="urn:schemas-microsoft-com:office:office" xmlns:oel="http://schemas.microsoft.com/office/2019/extlst" xmlns:r="http://schemas.openxmlformats.org/officeDocument/2006/relationships" xmlns:m="http://schemas.openxmlformats.org/officeDocument/2006/math" xmlns:v="urn:schemas-microsoft-com:vml" xmlns:wp14="http://schemas.microsoft.com/office/word/2010/wordprocessingDrawing" xmlns:wp="http://schemas.openxmlformats.org/drawingml/2006/wordprocessingDrawing" xmlns:w10="urn:schemas-microsoft-com:office:word" xmlns:w="http://schemas.openxmlformats.org/wordprocessingml/2006/main" xmlns:w14="http://schemas.microsoft.com/office/word/2010/wordml" xmlns:w15="http://schemas.microsoft.com/office/word/2012/wordml" xmlns:w16cex="http://schemas.microsoft.com/office/word/2018/wordml/cex" xmlns:w16cid="http://schemas.microsoft.com/office/word/2016/wordml/cid" xmlns:w16="http://schemas.microsoft.com/office/word/2018/wordml" xmlns:w16du="http://schemas.microsoft.com/office/word/2023/wordml/word16du" xmlns:w16sdtdh="http://schemas.microsoft.com/office/word/2020/wordml/sdtdatahash" xmlns:w16sdtfl="http://schemas.microsoft.com/office/word/2024/wordml/sdtformatlock" xmlns:w16se="http://schemas.microsoft.com/office/word/2015/wordml/symex" xmlns:wpg="http://schemas.microsoft.com/office/word/2010/wordprocessingGroup" xmlns:wpi="http://schemas.microsoft.com/office/word/2010/wordprocessingInk" xmlns:wne="http://schemas.microsoft.com/office/word/2006/wordml" xmlns:wps="http://schemas.microsoft.com/office/word/2010/wordprocessingShape" mc:Ignorable="w14 w15 w16se w16cid w16 w16cex w16sdtdh w16sdtfl w16du wp14">
   <w:abstractNum w:abstractNumId="0" w15:restartNumberingAfterBreak="0">
     <w:nsid w:val="1ED62293"/>
     <w:multiLevelType w:val="multilevel"/>
@@ -2297,17 +2015,17 @@
       </w:rPr>
     </w:lvl>
   </w:abstractNum>
-  <w:num w:numId="1">
+  <w:num w:numId="1" w16cid:durableId="741220467">
     <w:abstractNumId w:val="1"/>
   </w:num>
-  <w:num w:numId="2">
+  <w:num w:numId="2" w16cid:durableId="2005621708">
     <w:abstractNumId w:val="0"/>
   </w:num>
 </w:numbering>
 </file>
 
 <file path=word/styles.xml><?xml version="1.0" encoding="utf-8"?>
-<w:styles xmlns:mc="http://schemas.openxmlformats.org/markup-compatibility/2006" xmlns:r="http://schemas.openxmlformats.org/officeDocument/2006/relationships" xmlns:w="http://schemas.openxmlformats.org/wordprocessingml/2006/main" xmlns:w14="http://schemas.microsoft.com/office/word/2010/wordml" xmlns:w15="http://schemas.microsoft.com/office/word/2012/wordml" xmlns:w16cex="http://schemas.microsoft.com/office/word/2018/wordml/cex" xmlns:w16cid="http://schemas.microsoft.com/office/word/2016/wordml/cid" xmlns:w16="http://schemas.microsoft.com/office/word/2018/wordml" xmlns:w16sdtdh="http://schemas.microsoft.com/office/word/2020/wordml/sdtdatahash" xmlns:w16se="http://schemas.microsoft.com/office/word/2015/wordml/symex" mc:Ignorable="w14 w15 w16se w16cid w16 w16cex w16sdtdh">
+<w:styles xmlns:mc="http://schemas.openxmlformats.org/markup-compatibility/2006" xmlns:r="http://schemas.openxmlformats.org/officeDocument/2006/relationships" xmlns:w="http://schemas.openxmlformats.org/wordprocessingml/2006/main" xmlns:w14="http://schemas.microsoft.com/office/word/2010/wordml" xmlns:w15="http://schemas.microsoft.com/office/word/2012/wordml" xmlns:w16cex="http://schemas.microsoft.com/office/word/2018/wordml/cex" xmlns:w16cid="http://schemas.microsoft.com/office/word/2016/wordml/cid" xmlns:w16="http://schemas.microsoft.com/office/word/2018/wordml" xmlns:w16du="http://schemas.microsoft.com/office/word/2023/wordml/word16du" xmlns:w16sdtdh="http://schemas.microsoft.com/office/word/2020/wordml/sdtdatahash" xmlns:w16sdtfl="http://schemas.microsoft.com/office/word/2024/wordml/sdtformatlock" xmlns:w16se="http://schemas.microsoft.com/office/word/2015/wordml/symex" mc:Ignorable="w14 w15 w16se w16cid w16 w16cex w16sdtdh w16sdtfl w16du">
   <w:docDefaults>
     <w:rPrDefault>
       <w:rPr>
@@ -2715,7 +2433,6 @@
   <w:style w:type="table" w:default="1" w:styleId="TableNormal">
     <w:name w:val="Normal Table"/>
     <w:uiPriority w:val="99"/>
-    <w:semiHidden/>
     <w:unhideWhenUsed/>
     <w:tblPr>
       <w:tblInd w:w="0" w:type="dxa"/>
@@ -2776,6 +2493,44 @@
     <w:link w:val="Footer"/>
     <w:uiPriority w:val="99"/>
     <w:rsid w:val="008E1CC1"/>
+  </w:style>
+  <w:style w:type="table" w:styleId="TableGrid">
+    <w:name w:val="Table Grid"/>
+    <w:basedOn w:val="TableNormal"/>
+    <w:uiPriority w:val="39"/>
+    <w:rsid w:val="003B0709"/>
+    <w:pPr>
+      <w:spacing w:after="0" w:line="240" w:lineRule="auto"/>
+    </w:pPr>
+    <w:tblPr>
+      <w:tblBorders>
+        <w:top w:val="single" w:sz="4" w:space="0" w:color="auto"/>
+        <w:left w:val="single" w:sz="4" w:space="0" w:color="auto"/>
+        <w:bottom w:val="single" w:sz="4" w:space="0" w:color="auto"/>
+        <w:right w:val="single" w:sz="4" w:space="0" w:color="auto"/>
+        <w:insideH w:val="single" w:sz="4" w:space="0" w:color="auto"/>
+        <w:insideV w:val="single" w:sz="4" w:space="0" w:color="auto"/>
+      </w:tblBorders>
+    </w:tblPr>
+  </w:style>
+  <w:style w:type="table" w:styleId="TableGridLight">
+    <w:name w:val="Grid Table Light"/>
+    <w:basedOn w:val="TableNormal"/>
+    <w:uiPriority w:val="40"/>
+    <w:rsid w:val="003B0709"/>
+    <w:pPr>
+      <w:spacing w:after="0" w:line="240" w:lineRule="auto"/>
+    </w:pPr>
+    <w:tblPr>
+      <w:tblBorders>
+        <w:top w:val="single" w:sz="4" w:space="0" w:color="BFBFBF" w:themeColor="background1" w:themeShade="BF"/>
+        <w:left w:val="single" w:sz="4" w:space="0" w:color="BFBFBF" w:themeColor="background1" w:themeShade="BF"/>
+        <w:bottom w:val="single" w:sz="4" w:space="0" w:color="BFBFBF" w:themeColor="background1" w:themeShade="BF"/>
+        <w:right w:val="single" w:sz="4" w:space="0" w:color="BFBFBF" w:themeColor="background1" w:themeShade="BF"/>
+        <w:insideH w:val="single" w:sz="4" w:space="0" w:color="BFBFBF" w:themeColor="background1" w:themeShade="BF"/>
+        <w:insideV w:val="single" w:sz="4" w:space="0" w:color="BFBFBF" w:themeColor="background1" w:themeShade="BF"/>
+      </w:tblBorders>
+    </w:tblPr>
   </w:style>
 </w:styles>
 </file>

</xml_diff>

<commit_message>
feat: Enhance project proposal system with schedule management and formatting improvements
- Added functionality to collect and validate schedule summary data in proposals.
- Implemented dynamic addition and removal of schedule summary rows in the proposal creation form.
- Updated proposal HTML generation to include detailed schedule information.
- Enhanced event calendar to format times in 12-hour format for better readability.
- Improved budget and program schedule tables for better visual presentation in proposals.
- Updated document templates to reflect new schedule data structure.
- Added tests for proposal system to ensure data integrity and formatting correctness.
</commit_message>
<xml_diff>
--- a/assets/templates/Project Proposals/College of Arts, Social Sciences, and Education (Project Proposal).docx
+++ b/assets/templates/Project Proposals/College of Arts, Social Sciences, and Education (Project Proposal).docx
@@ -141,7 +141,21 @@
               <w:rPr>
                 <w:rFonts w:ascii="Times New Roman" w:hAnsi="Times New Roman" w:cs="Times New Roman"/>
               </w:rPr>
-              <w:t>${department}</w:t>
+              <w:t>${</w:t>
+            </w:r>
+            <w:proofErr w:type="spellStart"/>
+            <w:r>
+              <w:rPr>
+                <w:rFonts w:ascii="Times New Roman" w:hAnsi="Times New Roman" w:cs="Times New Roman"/>
+              </w:rPr>
+              <w:t>departmentFull</w:t>
+            </w:r>
+            <w:proofErr w:type="spellEnd"/>
+            <w:r>
+              <w:rPr>
+                <w:rFonts w:ascii="Times New Roman" w:hAnsi="Times New Roman" w:cs="Times New Roman"/>
+              </w:rPr>
+              <w:t>}</w:t>
             </w:r>
           </w:p>
         </w:tc>
@@ -571,12 +585,6 @@
                 <w:rFonts w:ascii="Times New Roman" w:hAnsi="Times New Roman" w:cs="Times New Roman"/>
               </w:rPr>
             </w:pPr>
-            <w:r>
-              <w:rPr>
-                <w:rFonts w:ascii="Times New Roman" w:hAnsi="Times New Roman" w:cs="Times New Roman"/>
-              </w:rPr>
-              <w:tab/>
-            </w:r>
           </w:p>
           <w:p>
             <w:pPr>
@@ -589,7 +597,7 @@
       </w:tr>
       <w:tr>
         <w:trPr>
-          <w:trHeight w:val="1323"/>
+          <w:trHeight w:val="917"/>
         </w:trPr>
         <w:tc>
           <w:tcPr>
@@ -636,13 +644,79 @@
                 <w:rFonts w:ascii="Times New Roman" w:hAnsi="Times New Roman" w:cs="Times New Roman"/>
               </w:rPr>
             </w:pPr>
-            <w:r>
-              <w:rPr>
-                <w:rFonts w:ascii="Times New Roman" w:hAnsi="Times New Roman" w:cs="Times New Roman"/>
-              </w:rPr>
-              <w:tab/>
-            </w:r>
-          </w:p>
+          </w:p>
+          <w:p>
+            <w:pPr>
+              <w:rPr>
+                <w:rFonts w:ascii="Times New Roman" w:hAnsi="Times New Roman" w:cs="Times New Roman"/>
+              </w:rPr>
+            </w:pPr>
+          </w:p>
+        </w:tc>
+      </w:tr>
+      <w:tr>
+        <w:trPr>
+          <w:trHeight w:val="755"/>
+        </w:trPr>
+        <w:tc>
+          <w:tcPr>
+            <w:tcW w:w="2846" w:type="dxa"/>
+          </w:tcPr>
+          <w:p>
+            <w:pPr>
+              <w:rPr>
+                <w:rFonts w:ascii="Times New Roman" w:hAnsi="Times New Roman" w:cs="Times New Roman"/>
+                <w:b/>
+                <w:bCs/>
+              </w:rPr>
+            </w:pPr>
+            <w:r>
+              <w:rPr>
+                <w:rFonts w:ascii="Times New Roman" w:hAnsi="Times New Roman" w:cs="Times New Roman"/>
+                <w:b/>
+                <w:bCs/>
+              </w:rPr>
+              <w:t>Schedule:</w:t>
+            </w:r>
+          </w:p>
+        </w:tc>
+        <w:tc>
+          <w:tcPr>
+            <w:tcW w:w="5811" w:type="dxa"/>
+          </w:tcPr>
+          <w:p>
+            <w:pPr>
+              <w:rPr>
+                <w:rFonts w:ascii="Times New Roman" w:hAnsi="Times New Roman" w:cs="Times New Roman"/>
+              </w:rPr>
+            </w:pPr>
+            <w:r>
+              <w:rPr>
+                <w:rFonts w:ascii="Times New Roman" w:hAnsi="Times New Roman" w:cs="Times New Roman"/>
+              </w:rPr>
+              <w:t>${schedu</w:t>
+            </w:r>
+            <w:r>
+              <w:rPr>
+                <w:rFonts w:ascii="Times New Roman" w:hAnsi="Times New Roman" w:cs="Times New Roman"/>
+              </w:rPr>
+              <w:t>le</w:t>
+            </w:r>
+            <w:r>
+              <w:rPr>
+                <w:rFonts w:ascii="Times New Roman" w:hAnsi="Times New Roman" w:cs="Times New Roman"/>
+              </w:rPr>
+              <w:t>}</w:t>
+            </w:r>
+          </w:p>
+          <w:p>
+            <w:pPr>
+              <w:rPr>
+                <w:rFonts w:ascii="Times New Roman" w:hAnsi="Times New Roman" w:cs="Times New Roman"/>
+              </w:rPr>
+            </w:pPr>
+          </w:p>
+          <w:p/>
           <w:p>
             <w:pPr>
               <w:rPr>
@@ -674,25 +748,8 @@
                 <w:b/>
                 <w:bCs/>
               </w:rPr>
-              <w:t>Schedule</w:t>
-            </w:r>
-            <w:r>
-              <w:rPr>
-                <w:rFonts w:ascii="Times New Roman" w:hAnsi="Times New Roman" w:cs="Times New Roman"/>
-                <w:b/>
-                <w:bCs/>
-              </w:rPr>
-              <w:t>:</w:t>
-            </w:r>
-          </w:p>
-          <w:p>
-            <w:pPr>
-              <w:rPr>
-                <w:rFonts w:ascii="Times New Roman" w:hAnsi="Times New Roman" w:cs="Times New Roman"/>
-                <w:b/>
-                <w:bCs/>
-              </w:rPr>
-            </w:pPr>
+              <w:t>Program Activities:</w:t>
+            </w:r>
           </w:p>
         </w:tc>
         <w:tc>
@@ -709,49 +766,14 @@
               <w:rPr>
                 <w:rFonts w:ascii="Times New Roman" w:hAnsi="Times New Roman" w:cs="Times New Roman"/>
               </w:rPr>
-              <w:t>${</w:t>
-            </w:r>
-            <w:proofErr w:type="spellStart"/>
-            <w:r>
-              <w:rPr>
-                <w:rFonts w:ascii="Times New Roman" w:hAnsi="Times New Roman" w:cs="Times New Roman"/>
-              </w:rPr>
-              <w:t>scheduleSummary</w:t>
-            </w:r>
-            <w:proofErr w:type="spellEnd"/>
-            <w:r>
-              <w:rPr>
-                <w:rFonts w:ascii="Times New Roman" w:hAnsi="Times New Roman" w:cs="Times New Roman"/>
-              </w:rPr>
-              <w:t>}</w:t>
-            </w:r>
-          </w:p>
-          <w:p>
-            <w:pPr>
-              <w:rPr>
-                <w:rFonts w:ascii="Times New Roman" w:hAnsi="Times New Roman" w:cs="Times New Roman"/>
-              </w:rPr>
-            </w:pPr>
-          </w:p>
-          <w:p>
-            <w:pPr>
-              <w:rPr>
-                <w:rFonts w:ascii="Times New Roman" w:hAnsi="Times New Roman" w:cs="Times New Roman"/>
-              </w:rPr>
-            </w:pPr>
-          </w:p>
-          <w:p>
-            <w:pPr>
-              <w:rPr>
-                <w:rFonts w:ascii="Times New Roman" w:hAnsi="Times New Roman" w:cs="Times New Roman"/>
-              </w:rPr>
-            </w:pPr>
+              <w:t>${program}</w:t>
+            </w:r>
           </w:p>
         </w:tc>
       </w:tr>
       <w:tr>
         <w:trPr>
-          <w:trHeight w:val="1177"/>
+          <w:trHeight w:val="431"/>
         </w:trPr>
         <w:tc>
           <w:tcPr>
@@ -2640,6 +2662,7 @@
   <w:style w:type="character" w:default="1" w:styleId="DefaultParagraphFont">
     <w:name w:val="Default Paragraph Font"/>
     <w:uiPriority w:val="1"/>
+    <w:semiHidden/>
     <w:unhideWhenUsed/>
   </w:style>
   <w:style w:type="table" w:default="1" w:styleId="TableNormal">

</xml_diff>

<commit_message>
Add email functionality tests and async email sending script
- Created send_email_async.php for handling asynchronous email sending.
- Added test_email_functions.php to test individual email functions.
- Introduced test_email_simple.php for basic email function testing.
- Developed test_emails.php for comprehensive testing of document email notifications, including approval, assignment, progress, and rejection emails.
- Included configuration checks and instructions for testing email functionality.
</commit_message>
<xml_diff>
--- a/assets/templates/Project Proposals/College of Arts, Social Sciences, and Education (Project Proposal).docx
+++ b/assets/templates/Project Proposals/College of Arts, Social Sciences, and Education (Project Proposal).docx
@@ -143,14 +143,12 @@
               </w:rPr>
               <w:t>${</w:t>
             </w:r>
-            <w:proofErr w:type="spellStart"/>
-            <w:r>
-              <w:rPr>
-                <w:rFonts w:ascii="Times New Roman" w:hAnsi="Times New Roman" w:cs="Times New Roman"/>
-              </w:rPr>
-              <w:t>departmentFull</w:t>
-            </w:r>
-            <w:proofErr w:type="spellEnd"/>
+            <w:r>
+              <w:rPr>
+                <w:rFonts w:ascii="Times New Roman" w:hAnsi="Times New Roman" w:cs="Times New Roman"/>
+              </w:rPr>
+              <w:t>support</w:t>
+            </w:r>
             <w:r>
               <w:rPr>
                 <w:rFonts w:ascii="Times New Roman" w:hAnsi="Times New Roman" w:cs="Times New Roman"/>
@@ -444,21 +442,7 @@
                 <w:rFonts w:ascii="Times New Roman" w:hAnsi="Times New Roman" w:cs="Times New Roman"/>
               </w:rPr>
               <w:lastRenderedPageBreak/>
-              <w:t>${</w:t>
-            </w:r>
-            <w:proofErr w:type="spellStart"/>
-            <w:r>
-              <w:rPr>
-                <w:rFonts w:ascii="Times New Roman" w:hAnsi="Times New Roman" w:cs="Times New Roman"/>
-              </w:rPr>
-              <w:t>ilos</w:t>
-            </w:r>
-            <w:proofErr w:type="spellEnd"/>
-            <w:r>
-              <w:rPr>
-                <w:rFonts w:ascii="Times New Roman" w:hAnsi="Times New Roman" w:cs="Times New Roman"/>
-              </w:rPr>
-              <w:t>}</w:t>
+              <w:t>${ilos}</w:t>
             </w:r>
           </w:p>
         </w:tc>
@@ -562,21 +546,7 @@
               <w:rPr>
                 <w:rFonts w:ascii="Times New Roman" w:hAnsi="Times New Roman" w:cs="Times New Roman"/>
               </w:rPr>
-              <w:t>${</w:t>
-            </w:r>
-            <w:proofErr w:type="spellStart"/>
-            <w:r>
-              <w:rPr>
-                <w:rFonts w:ascii="Times New Roman" w:hAnsi="Times New Roman" w:cs="Times New Roman"/>
-              </w:rPr>
-              <w:t>budgetSource</w:t>
-            </w:r>
-            <w:proofErr w:type="spellEnd"/>
-            <w:r>
-              <w:rPr>
-                <w:rFonts w:ascii="Times New Roman" w:hAnsi="Times New Roman" w:cs="Times New Roman"/>
-              </w:rPr>
-              <w:t>}</w:t>
+              <w:t>${budgetSource}</w:t>
             </w:r>
           </w:p>
           <w:p>
@@ -925,23 +895,7 @@
           <w:rFonts w:ascii="Times New Roman" w:eastAsia="Times New Roman" w:hAnsi="Times New Roman" w:cs="Times New Roman"/>
           <w:b/>
         </w:rPr>
-        <w:t>${</w:t>
-      </w:r>
-      <w:proofErr w:type="spellStart"/>
-      <w:r>
-        <w:rPr>
-          <w:rFonts w:ascii="Times New Roman" w:eastAsia="Times New Roman" w:hAnsi="Times New Roman" w:cs="Times New Roman"/>
-          <w:b/>
-        </w:rPr>
-        <w:t>sig_cscp</w:t>
-      </w:r>
-      <w:proofErr w:type="spellEnd"/>
-      <w:r>
-        <w:rPr>
-          <w:rFonts w:ascii="Times New Roman" w:eastAsia="Times New Roman" w:hAnsi="Times New Roman" w:cs="Times New Roman"/>
-          <w:b/>
-        </w:rPr>
-        <w:t>}</w:t>
+        <w:t>${sig_cscp}</w:t>
       </w:r>
       <w:r>
         <w:rPr>
@@ -998,23 +952,7 @@
           <w:rFonts w:ascii="Times New Roman" w:eastAsia="Times New Roman" w:hAnsi="Times New Roman" w:cs="Times New Roman"/>
           <w:b/>
         </w:rPr>
-        <w:t>${</w:t>
-      </w:r>
-      <w:proofErr w:type="spellStart"/>
-      <w:r>
-        <w:rPr>
-          <w:rFonts w:ascii="Times New Roman" w:eastAsia="Times New Roman" w:hAnsi="Times New Roman" w:cs="Times New Roman"/>
-          <w:b/>
-        </w:rPr>
-        <w:t>sig_csca</w:t>
-      </w:r>
-      <w:proofErr w:type="spellEnd"/>
-      <w:r>
-        <w:rPr>
-          <w:rFonts w:ascii="Times New Roman" w:eastAsia="Times New Roman" w:hAnsi="Times New Roman" w:cs="Times New Roman"/>
-          <w:b/>
-        </w:rPr>
-        <w:t>}</w:t>
+        <w:t>${sig_csca}</w:t>
       </w:r>
     </w:p>
     <w:p>
@@ -1245,25 +1183,7 @@
                 <w:b/>
                 <w:lang w:val="en-US"/>
               </w:rPr>
-              <w:t>${</w:t>
-            </w:r>
-            <w:proofErr w:type="spellStart"/>
-            <w:r>
-              <w:rPr>
-                <w:rFonts w:ascii="Times New Roman" w:eastAsia="Times New Roman" w:hAnsi="Times New Roman" w:cs="Times New Roman"/>
-                <w:b/>
-                <w:lang w:val="en-US"/>
-              </w:rPr>
-              <w:t>sig_sscp</w:t>
-            </w:r>
-            <w:proofErr w:type="spellEnd"/>
-            <w:r>
-              <w:rPr>
-                <w:rFonts w:ascii="Times New Roman" w:eastAsia="Times New Roman" w:hAnsi="Times New Roman" w:cs="Times New Roman"/>
-                <w:b/>
-                <w:lang w:val="en-US"/>
-              </w:rPr>
-              <w:t>}</w:t>
+              <w:t>${sig_sscp}</w:t>
             </w:r>
           </w:p>
         </w:tc>
@@ -1339,23 +1259,7 @@
           <w:rFonts w:ascii="Times New Roman" w:eastAsia="Times New Roman" w:hAnsi="Times New Roman" w:cs="Times New Roman"/>
           <w:b/>
         </w:rPr>
-        <w:t>${</w:t>
-      </w:r>
-      <w:proofErr w:type="spellStart"/>
-      <w:r>
-        <w:rPr>
-          <w:rFonts w:ascii="Times New Roman" w:eastAsia="Times New Roman" w:hAnsi="Times New Roman" w:cs="Times New Roman"/>
-          <w:b/>
-        </w:rPr>
-        <w:t>sig_dean</w:t>
-      </w:r>
-      <w:proofErr w:type="spellEnd"/>
-      <w:r>
-        <w:rPr>
-          <w:rFonts w:ascii="Times New Roman" w:eastAsia="Times New Roman" w:hAnsi="Times New Roman" w:cs="Times New Roman"/>
-          <w:b/>
-        </w:rPr>
-        <w:t>}</w:t>
+        <w:t>${sig_dean}</w:t>
       </w:r>
     </w:p>
     <w:p>

</xml_diff>

<commit_message>
feat: Add Signature Manager and UI Helpers for document signing process
- Implemented SignatureManager class to handle signature pad, auto-cropping, and PDF embedding.
- Added functionality for smooth signature drawing and image upload.
- Created methods for rendering signature overlays and managing dual signing targets.
- Introduced global UI helpers for modal confirmation and status management.
- Defined status aliases and maps for document and step statuses.
</commit_message>
<xml_diff>
--- a/assets/templates/Project Proposals/College of Arts, Social Sciences, and Education (Project Proposal).docx
+++ b/assets/templates/Project Proposals/College of Arts, Social Sciences, and Education (Project Proposal).docx
@@ -143,14 +143,12 @@
               </w:rPr>
               <w:t>${</w:t>
             </w:r>
-            <w:proofErr w:type="spellStart"/>
-            <w:r>
-              <w:rPr>
-                <w:rFonts w:ascii="Times New Roman" w:hAnsi="Times New Roman" w:cs="Times New Roman"/>
-              </w:rPr>
-              <w:t>departmentFull</w:t>
-            </w:r>
-            <w:proofErr w:type="spellEnd"/>
+            <w:r>
+              <w:rPr>
+                <w:rFonts w:ascii="Times New Roman" w:hAnsi="Times New Roman" w:cs="Times New Roman"/>
+              </w:rPr>
+              <w:t>support</w:t>
+            </w:r>
             <w:r>
               <w:rPr>
                 <w:rFonts w:ascii="Times New Roman" w:hAnsi="Times New Roman" w:cs="Times New Roman"/>
@@ -444,21 +442,7 @@
                 <w:rFonts w:ascii="Times New Roman" w:hAnsi="Times New Roman" w:cs="Times New Roman"/>
               </w:rPr>
               <w:lastRenderedPageBreak/>
-              <w:t>${</w:t>
-            </w:r>
-            <w:proofErr w:type="spellStart"/>
-            <w:r>
-              <w:rPr>
-                <w:rFonts w:ascii="Times New Roman" w:hAnsi="Times New Roman" w:cs="Times New Roman"/>
-              </w:rPr>
-              <w:t>ilos</w:t>
-            </w:r>
-            <w:proofErr w:type="spellEnd"/>
-            <w:r>
-              <w:rPr>
-                <w:rFonts w:ascii="Times New Roman" w:hAnsi="Times New Roman" w:cs="Times New Roman"/>
-              </w:rPr>
-              <w:t>}</w:t>
+              <w:t>${ilos}</w:t>
             </w:r>
           </w:p>
         </w:tc>
@@ -562,21 +546,7 @@
               <w:rPr>
                 <w:rFonts w:ascii="Times New Roman" w:hAnsi="Times New Roman" w:cs="Times New Roman"/>
               </w:rPr>
-              <w:t>${</w:t>
-            </w:r>
-            <w:proofErr w:type="spellStart"/>
-            <w:r>
-              <w:rPr>
-                <w:rFonts w:ascii="Times New Roman" w:hAnsi="Times New Roman" w:cs="Times New Roman"/>
-              </w:rPr>
-              <w:t>budgetSource</w:t>
-            </w:r>
-            <w:proofErr w:type="spellEnd"/>
-            <w:r>
-              <w:rPr>
-                <w:rFonts w:ascii="Times New Roman" w:hAnsi="Times New Roman" w:cs="Times New Roman"/>
-              </w:rPr>
-              <w:t>}</w:t>
+              <w:t>${budgetSource}</w:t>
             </w:r>
           </w:p>
           <w:p>
@@ -925,23 +895,7 @@
           <w:rFonts w:ascii="Times New Roman" w:eastAsia="Times New Roman" w:hAnsi="Times New Roman" w:cs="Times New Roman"/>
           <w:b/>
         </w:rPr>
-        <w:t>${</w:t>
-      </w:r>
-      <w:proofErr w:type="spellStart"/>
-      <w:r>
-        <w:rPr>
-          <w:rFonts w:ascii="Times New Roman" w:eastAsia="Times New Roman" w:hAnsi="Times New Roman" w:cs="Times New Roman"/>
-          <w:b/>
-        </w:rPr>
-        <w:t>sig_cscp</w:t>
-      </w:r>
-      <w:proofErr w:type="spellEnd"/>
-      <w:r>
-        <w:rPr>
-          <w:rFonts w:ascii="Times New Roman" w:eastAsia="Times New Roman" w:hAnsi="Times New Roman" w:cs="Times New Roman"/>
-          <w:b/>
-        </w:rPr>
-        <w:t>}</w:t>
+        <w:t>${sig_cscp}</w:t>
       </w:r>
       <w:r>
         <w:rPr>
@@ -998,23 +952,7 @@
           <w:rFonts w:ascii="Times New Roman" w:eastAsia="Times New Roman" w:hAnsi="Times New Roman" w:cs="Times New Roman"/>
           <w:b/>
         </w:rPr>
-        <w:t>${</w:t>
-      </w:r>
-      <w:proofErr w:type="spellStart"/>
-      <w:r>
-        <w:rPr>
-          <w:rFonts w:ascii="Times New Roman" w:eastAsia="Times New Roman" w:hAnsi="Times New Roman" w:cs="Times New Roman"/>
-          <w:b/>
-        </w:rPr>
-        <w:t>sig_csca</w:t>
-      </w:r>
-      <w:proofErr w:type="spellEnd"/>
-      <w:r>
-        <w:rPr>
-          <w:rFonts w:ascii="Times New Roman" w:eastAsia="Times New Roman" w:hAnsi="Times New Roman" w:cs="Times New Roman"/>
-          <w:b/>
-        </w:rPr>
-        <w:t>}</w:t>
+        <w:t>${sig_csca}</w:t>
       </w:r>
     </w:p>
     <w:p>
@@ -1245,25 +1183,7 @@
                 <w:b/>
                 <w:lang w:val="en-US"/>
               </w:rPr>
-              <w:t>${</w:t>
-            </w:r>
-            <w:proofErr w:type="spellStart"/>
-            <w:r>
-              <w:rPr>
-                <w:rFonts w:ascii="Times New Roman" w:eastAsia="Times New Roman" w:hAnsi="Times New Roman" w:cs="Times New Roman"/>
-                <w:b/>
-                <w:lang w:val="en-US"/>
-              </w:rPr>
-              <w:t>sig_sscp</w:t>
-            </w:r>
-            <w:proofErr w:type="spellEnd"/>
-            <w:r>
-              <w:rPr>
-                <w:rFonts w:ascii="Times New Roman" w:eastAsia="Times New Roman" w:hAnsi="Times New Roman" w:cs="Times New Roman"/>
-                <w:b/>
-                <w:lang w:val="en-US"/>
-              </w:rPr>
-              <w:t>}</w:t>
+              <w:t>${sig_sscp}</w:t>
             </w:r>
           </w:p>
         </w:tc>
@@ -1339,23 +1259,7 @@
           <w:rFonts w:ascii="Times New Roman" w:eastAsia="Times New Roman" w:hAnsi="Times New Roman" w:cs="Times New Roman"/>
           <w:b/>
         </w:rPr>
-        <w:t>${</w:t>
-      </w:r>
-      <w:proofErr w:type="spellStart"/>
-      <w:r>
-        <w:rPr>
-          <w:rFonts w:ascii="Times New Roman" w:eastAsia="Times New Roman" w:hAnsi="Times New Roman" w:cs="Times New Roman"/>
-          <w:b/>
-        </w:rPr>
-        <w:t>sig_dean</w:t>
-      </w:r>
-      <w:proofErr w:type="spellEnd"/>
-      <w:r>
-        <w:rPr>
-          <w:rFonts w:ascii="Times New Roman" w:eastAsia="Times New Roman" w:hAnsi="Times New Roman" w:cs="Times New Roman"/>
-          <w:b/>
-        </w:rPr>
-        <w:t>}</w:t>
+        <w:t>${sig_dean}</w:t>
       </w:r>
     </w:p>
     <w:p>

</xml_diff>